<commit_message>
ajout de database TP3.. et ajout de la table article et debut de l'ajout ligncmd
</commit_message>
<xml_diff>
--- a/TP3_-LDD-Fonctions-H24.docx
+++ b/TP3_-LDD-Fonctions-H24.docx
@@ -852,18 +852,19 @@
           <w:b/>
           <w:bCs/>
           <w:sz w:val="24"/>
-          <w:lang w:val="en-US"/>
-        </w:rPr>
-      </w:pPr>
-      <w:r>
+        </w:rPr>
+      </w:pPr>
+    </w:p>
+    <w:p>
+      <w:pPr>
+        <w:spacing w:after="120"/>
+        <w:jc w:val="both"/>
         <w:rPr>
           <w:b/>
           <w:bCs/>
           <w:sz w:val="24"/>
-          <w:lang w:val="en-US"/>
-        </w:rPr>
-        <w:t xml:space="preserve">Table </w:t>
-      </w:r>
+        </w:rPr>
+      </w:pPr>
     </w:p>
     <w:p>
       <w:pPr>
@@ -873,18 +874,19 @@
           <w:b/>
           <w:bCs/>
           <w:sz w:val="24"/>
-          <w:lang w:val="en-US"/>
-        </w:rPr>
-      </w:pPr>
-      <w:r>
+        </w:rPr>
+      </w:pPr>
+    </w:p>
+    <w:p>
+      <w:pPr>
+        <w:spacing w:after="120"/>
+        <w:jc w:val="both"/>
         <w:rPr>
           <w:b/>
           <w:bCs/>
           <w:sz w:val="24"/>
-          <w:lang w:val="en-US"/>
-        </w:rPr>
-        <w:t>Bleu blue</w:t>
-      </w:r>
+        </w:rPr>
+      </w:pPr>
     </w:p>
     <w:p>
       <w:pPr>
@@ -894,90 +896,17 @@
           <w:b/>
           <w:bCs/>
           <w:sz w:val="24"/>
-          <w:lang w:val="en-US"/>
-        </w:rPr>
-      </w:pPr>
-      <w:proofErr w:type="spellStart"/>
-      <w:r>
+        </w:rPr>
+      </w:pPr>
+    </w:p>
+    <w:p>
+      <w:pPr>
+        <w:spacing w:after="120"/>
+        <w:jc w:val="both"/>
         <w:rPr>
           <w:b/>
           <w:bCs/>
           <w:sz w:val="24"/>
-          <w:lang w:val="en-US"/>
-        </w:rPr>
-        <w:t>Anticonstitucionalmente</w:t>
-      </w:r>
-      <w:proofErr w:type="spellEnd"/>
-    </w:p>
-    <w:p>
-      <w:pPr>
-        <w:spacing w:after="120"/>
-        <w:jc w:val="both"/>
-        <w:rPr>
-          <w:b/>
-          <w:bCs/>
-          <w:sz w:val="24"/>
-          <w:lang w:val="en-US"/>
-        </w:rPr>
-      </w:pPr>
-    </w:p>
-    <w:p>
-      <w:pPr>
-        <w:spacing w:after="120"/>
-        <w:jc w:val="both"/>
-        <w:rPr>
-          <w:b/>
-          <w:bCs/>
-          <w:sz w:val="24"/>
-          <w:lang w:val="en-US"/>
-        </w:rPr>
-      </w:pPr>
-    </w:p>
-    <w:p>
-      <w:pPr>
-        <w:spacing w:after="120"/>
-        <w:jc w:val="both"/>
-        <w:rPr>
-          <w:b/>
-          <w:bCs/>
-          <w:sz w:val="24"/>
-          <w:lang w:val="en-US"/>
-        </w:rPr>
-      </w:pPr>
-    </w:p>
-    <w:p>
-      <w:pPr>
-        <w:spacing w:after="120"/>
-        <w:jc w:val="both"/>
-        <w:rPr>
-          <w:b/>
-          <w:bCs/>
-          <w:sz w:val="24"/>
-          <w:lang w:val="en-US"/>
-        </w:rPr>
-      </w:pPr>
-    </w:p>
-    <w:p>
-      <w:pPr>
-        <w:spacing w:after="120"/>
-        <w:jc w:val="both"/>
-        <w:rPr>
-          <w:b/>
-          <w:bCs/>
-          <w:sz w:val="24"/>
-          <w:lang w:val="en-US"/>
-        </w:rPr>
-      </w:pPr>
-    </w:p>
-    <w:p>
-      <w:pPr>
-        <w:spacing w:after="120"/>
-        <w:jc w:val="both"/>
-        <w:rPr>
-          <w:b/>
-          <w:bCs/>
-          <w:sz w:val="24"/>
-          <w:lang w:val="en-US"/>
         </w:rPr>
       </w:pPr>
     </w:p>
@@ -988,7 +917,6 @@
           <w:b/>
           <w:sz w:val="32"/>
           <w:szCs w:val="24"/>
-          <w:lang w:val="en-US"/>
         </w:rPr>
       </w:pPr>
       <w:r>
@@ -996,7 +924,6 @@
           <w:b/>
           <w:sz w:val="32"/>
           <w:szCs w:val="24"/>
-          <w:lang w:val="en-US"/>
         </w:rPr>
         <w:br w:type="page"/>
       </w:r>
@@ -13547,10 +13474,6 @@
 </file>
 
 <file path=customXml/item1.xml><?xml version="1.0" encoding="utf-8"?>
-<b:Sources xmlns:b="http://schemas.openxmlformats.org/officeDocument/2006/bibliography" xmlns="http://schemas.openxmlformats.org/officeDocument/2006/bibliography" SelectedStyle="\APASixthEditionOfficeOnline.xsl" StyleName="APA" Version="6"/>
-</file>
-
-<file path=customXml/item2.xml><?xml version="1.0" encoding="utf-8"?>
 <ct:contentTypeSchema xmlns:ct="http://schemas.microsoft.com/office/2006/metadata/contentType" xmlns:ma="http://schemas.microsoft.com/office/2006/metadata/properties/metaAttributes" ct:_="" ma:_="" ma:contentTypeName="Document" ma:contentTypeID="0x010100D79937417662664DA22E24BEA8496C88" ma:contentTypeVersion="18" ma:contentTypeDescription="Crée un document." ma:contentTypeScope="" ma:versionID="37a84060433e2a93264b44581f2e14e9">
   <xsd:schema xmlns:xsd="http://www.w3.org/2001/XMLSchema" xmlns:xs="http://www.w3.org/2001/XMLSchema" xmlns:p="http://schemas.microsoft.com/office/2006/metadata/properties" xmlns:ns3="a97b1f1c-2c11-4c34-8616-141eba155690" xmlns:ns4="c261a28f-8844-4e29-9faf-94313d78c025" targetNamespace="http://schemas.microsoft.com/office/2006/metadata/properties" ma:root="true" ma:fieldsID="8a77d7fdd76626486b55007cea5e5d15" ns3:_="" ns4:_="">
     <xsd:import namespace="a97b1f1c-2c11-4c34-8616-141eba155690"/>
@@ -13803,7 +13726,19 @@
 </ct:contentTypeSchema>
 </file>
 
+<file path=customXml/item2.xml><?xml version="1.0" encoding="utf-8"?>
+<b:Sources xmlns:b="http://schemas.openxmlformats.org/officeDocument/2006/bibliography" xmlns="http://schemas.openxmlformats.org/officeDocument/2006/bibliography" SelectedStyle="\APASixthEditionOfficeOnline.xsl" StyleName="APA" Version="6"/>
+</file>
+
 <file path=customXml/item3.xml><?xml version="1.0" encoding="utf-8"?>
+<p:properties xmlns:p="http://schemas.microsoft.com/office/2006/metadata/properties" xmlns:xsi="http://www.w3.org/2001/XMLSchema-instance" xmlns:pc="http://schemas.microsoft.com/office/infopath/2007/PartnerControls">
+  <documentManagement>
+    <_activity xmlns="c261a28f-8844-4e29-9faf-94313d78c025" xsi:nil="true"/>
+  </documentManagement>
+</p:properties>
+</file>
+
+<file path=customXml/item4.xml><?xml version="1.0" encoding="utf-8"?>
 <?mso-contentType ?>
 <FormTemplates xmlns="http://schemas.microsoft.com/sharepoint/v3/contenttype/forms">
   <Display>DocumentLibraryForm</Display>
@@ -13812,23 +13747,7 @@
 </FormTemplates>
 </file>
 
-<file path=customXml/item4.xml><?xml version="1.0" encoding="utf-8"?>
-<p:properties xmlns:p="http://schemas.microsoft.com/office/2006/metadata/properties" xmlns:xsi="http://www.w3.org/2001/XMLSchema-instance" xmlns:pc="http://schemas.microsoft.com/office/infopath/2007/PartnerControls">
-  <documentManagement>
-    <_activity xmlns="c261a28f-8844-4e29-9faf-94313d78c025" xsi:nil="true"/>
-  </documentManagement>
-</p:properties>
-</file>
-
 <file path=customXml/itemProps1.xml><?xml version="1.0" encoding="utf-8"?>
-<ds:datastoreItem xmlns:ds="http://schemas.openxmlformats.org/officeDocument/2006/customXml" ds:itemID="{3ED4B678-5658-4B0E-85A9-02248DF56F63}">
-  <ds:schemaRefs>
-    <ds:schemaRef ds:uri="http://schemas.openxmlformats.org/officeDocument/2006/bibliography"/>
-  </ds:schemaRefs>
-</ds:datastoreItem>
-</file>
-
-<file path=customXml/itemProps2.xml><?xml version="1.0" encoding="utf-8"?>
 <ds:datastoreItem xmlns:ds="http://schemas.openxmlformats.org/officeDocument/2006/customXml" ds:itemID="{6D7641A0-112E-43CD-BBFD-7C96A52E9FFB}">
   <ds:schemaRefs>
     <ds:schemaRef ds:uri="http://schemas.microsoft.com/office/2006/metadata/contentType"/>
@@ -13847,15 +13766,15 @@
 </ds:datastoreItem>
 </file>
 
-<file path=customXml/itemProps3.xml><?xml version="1.0" encoding="utf-8"?>
-<ds:datastoreItem xmlns:ds="http://schemas.openxmlformats.org/officeDocument/2006/customXml" ds:itemID="{2249B323-A731-4CE9-90E5-20584728EDAA}">
+<file path=customXml/itemProps2.xml><?xml version="1.0" encoding="utf-8"?>
+<ds:datastoreItem xmlns:ds="http://schemas.openxmlformats.org/officeDocument/2006/customXml" ds:itemID="{3ED4B678-5658-4B0E-85A9-02248DF56F63}">
   <ds:schemaRefs>
-    <ds:schemaRef ds:uri="http://schemas.microsoft.com/sharepoint/v3/contenttype/forms"/>
+    <ds:schemaRef ds:uri="http://schemas.openxmlformats.org/officeDocument/2006/bibliography"/>
   </ds:schemaRefs>
 </ds:datastoreItem>
 </file>
 
-<file path=customXml/itemProps4.xml><?xml version="1.0" encoding="utf-8"?>
+<file path=customXml/itemProps3.xml><?xml version="1.0" encoding="utf-8"?>
 <ds:datastoreItem xmlns:ds="http://schemas.openxmlformats.org/officeDocument/2006/customXml" ds:itemID="{5D60DF88-C306-4634-92DD-660196FA317E}">
   <ds:schemaRefs>
     <ds:schemaRef ds:uri="http://schemas.microsoft.com/office/2006/metadata/properties"/>
@@ -13863,4 +13782,12 @@
     <ds:schemaRef ds:uri="c261a28f-8844-4e29-9faf-94313d78c025"/>
   </ds:schemaRefs>
 </ds:datastoreItem>
+</file>
+
+<file path=customXml/itemProps4.xml><?xml version="1.0" encoding="utf-8"?>
+<ds:datastoreItem xmlns:ds="http://schemas.openxmlformats.org/officeDocument/2006/customXml" ds:itemID="{2249B323-A731-4CE9-90E5-20584728EDAA}">
+  <ds:schemaRefs>
+    <ds:schemaRef ds:uri="http://schemas.microsoft.com/sharepoint/v3/contenttype/forms"/>
+  </ds:schemaRefs>
+</ds:datastoreItem>
 </file>
</xml_diff>

<commit_message>
jusqu'à question 6 terminé
</commit_message>
<xml_diff>
--- a/TP3_-LDD-Fonctions-H24.docx
+++ b/TP3_-LDD-Fonctions-H24.docx
@@ -1,6 +1,6 @@
 
 <file path=word/document.xml><?xml version="1.0" encoding="utf-8"?>
-<w:document xmlns:wpc="http://schemas.microsoft.com/office/word/2010/wordprocessingCanvas" xmlns:cx="http://schemas.microsoft.com/office/drawing/2014/chartex" xmlns:cx1="http://schemas.microsoft.com/office/drawing/2015/9/8/chartex" xmlns:cx2="http://schemas.microsoft.com/office/drawing/2015/10/21/chartex" xmlns:cx3="http://schemas.microsoft.com/office/drawing/2016/5/9/chartex" xmlns:cx4="http://schemas.microsoft.com/office/drawing/2016/5/10/chartex" xmlns:cx5="http://schemas.microsoft.com/office/drawing/2016/5/11/chartex" xmlns:cx6="http://schemas.microsoft.com/office/drawing/2016/5/12/chartex" xmlns:cx7="http://schemas.microsoft.com/office/drawing/2016/5/13/chartex" xmlns:cx8="http://schemas.microsoft.com/office/drawing/2016/5/14/chartex" xmlns:mc="http://schemas.openxmlformats.org/markup-compatibility/2006" xmlns:aink="http://schemas.microsoft.com/office/drawing/2016/ink" xmlns:am3d="http://schemas.microsoft.com/office/drawing/2017/model3d" xmlns:o="urn:schemas-microsoft-com:office:office" xmlns:oel="http://schemas.microsoft.com/office/2019/extlst" xmlns:r="http://schemas.openxmlformats.org/officeDocument/2006/relationships" xmlns:m="http://schemas.openxmlformats.org/officeDocument/2006/math" xmlns:v="urn:schemas-microsoft-com:vml" xmlns:wp14="http://schemas.microsoft.com/office/word/2010/wordprocessingDrawing" xmlns:wp="http://schemas.openxmlformats.org/drawingml/2006/wordprocessingDrawing" xmlns:w10="urn:schemas-microsoft-com:office:word" xmlns:w="http://schemas.openxmlformats.org/wordprocessingml/2006/main" xmlns:w14="http://schemas.microsoft.com/office/word/2010/wordml" xmlns:w15="http://schemas.microsoft.com/office/word/2012/wordml" xmlns:w16cex="http://schemas.microsoft.com/office/word/2018/wordml/cex" xmlns:w16cid="http://schemas.microsoft.com/office/word/2016/wordml/cid" xmlns:w16="http://schemas.microsoft.com/office/word/2018/wordml" xmlns:w16sdtdh="http://schemas.microsoft.com/office/word/2020/wordml/sdtdatahash" xmlns:w16se="http://schemas.microsoft.com/office/word/2015/wordml/symex" xmlns:wpg="http://schemas.microsoft.com/office/word/2010/wordprocessingGroup" xmlns:wpi="http://schemas.microsoft.com/office/word/2010/wordprocessingInk" xmlns:wne="http://schemas.microsoft.com/office/word/2006/wordml" xmlns:wps="http://schemas.microsoft.com/office/word/2010/wordprocessingShape" mc:Ignorable="w14 w15 w16se w16cid w16 w16cex w16sdtdh wp14">
+<w:document xmlns:wpc="http://schemas.microsoft.com/office/word/2010/wordprocessingCanvas" xmlns:cx="http://schemas.microsoft.com/office/drawing/2014/chartex" xmlns:cx1="http://schemas.microsoft.com/office/drawing/2015/9/8/chartex" xmlns:cx2="http://schemas.microsoft.com/office/drawing/2015/10/21/chartex" xmlns:cx3="http://schemas.microsoft.com/office/drawing/2016/5/9/chartex" xmlns:cx4="http://schemas.microsoft.com/office/drawing/2016/5/10/chartex" xmlns:cx5="http://schemas.microsoft.com/office/drawing/2016/5/11/chartex" xmlns:cx6="http://schemas.microsoft.com/office/drawing/2016/5/12/chartex" xmlns:cx7="http://schemas.microsoft.com/office/drawing/2016/5/13/chartex" xmlns:cx8="http://schemas.microsoft.com/office/drawing/2016/5/14/chartex" xmlns:mc="http://schemas.openxmlformats.org/markup-compatibility/2006" xmlns:aink="http://schemas.microsoft.com/office/drawing/2016/ink" xmlns:am3d="http://schemas.microsoft.com/office/drawing/2017/model3d" xmlns:o="urn:schemas-microsoft-com:office:office" xmlns:oel="http://schemas.microsoft.com/office/2019/extlst" xmlns:r="http://schemas.openxmlformats.org/officeDocument/2006/relationships" xmlns:m="http://schemas.openxmlformats.org/officeDocument/2006/math" xmlns:v="urn:schemas-microsoft-com:vml" xmlns:wp14="http://schemas.microsoft.com/office/word/2010/wordprocessingDrawing" xmlns:wp="http://schemas.openxmlformats.org/drawingml/2006/wordprocessingDrawing" xmlns:w10="urn:schemas-microsoft-com:office:word" xmlns:w="http://schemas.openxmlformats.org/wordprocessingml/2006/main" xmlns:w14="http://schemas.microsoft.com/office/word/2010/wordml" xmlns:w15="http://schemas.microsoft.com/office/word/2012/wordml" xmlns:w16cex="http://schemas.microsoft.com/office/word/2018/wordml/cex" xmlns:w16cid="http://schemas.microsoft.com/office/word/2016/wordml/cid" xmlns:w16="http://schemas.microsoft.com/office/word/2018/wordml" xmlns:w16du="http://schemas.microsoft.com/office/word/2023/wordml/word16du" xmlns:w16sdtdh="http://schemas.microsoft.com/office/word/2020/wordml/sdtdatahash" xmlns:w16se="http://schemas.microsoft.com/office/word/2015/wordml/symex" xmlns:wpg="http://schemas.microsoft.com/office/word/2010/wordprocessingGroup" xmlns:wpi="http://schemas.microsoft.com/office/word/2010/wordprocessingInk" xmlns:wne="http://schemas.microsoft.com/office/word/2006/wordml" xmlns:wps="http://schemas.microsoft.com/office/word/2010/wordprocessingShape" mc:Ignorable="w14 w15 w16se w16cid w16 w16cex w16sdtdh w16du wp14">
   <w:body>
     <w:tbl>
       <w:tblPr>
@@ -3209,17 +3209,65 @@
           <w:b/>
           <w:bCs/>
           <w:sz w:val="24"/>
+          <w:lang w:val="en-US"/>
         </w:rPr>
       </w:pPr>
       <w:proofErr w:type="spellStart"/>
+      <w:r>
+        <w:rPr>
+          <w:b/>
+          <w:bCs/>
+          <w:sz w:val="24"/>
+          <w:lang w:val="en-US"/>
+        </w:rPr>
+        <w:t>cli_num</w:t>
+      </w:r>
+      <w:proofErr w:type="spellEnd"/>
+      <w:r>
+        <w:rPr>
+          <w:b/>
+          <w:bCs/>
+          <w:sz w:val="24"/>
+          <w:lang w:val="en-US"/>
+        </w:rPr>
+        <w:tab/>
+      </w:r>
+      <w:r>
+        <w:rPr>
+          <w:b/>
+          <w:bCs/>
+          <w:sz w:val="24"/>
+          <w:lang w:val="en-US"/>
+        </w:rPr>
+        <w:tab/>
+      </w:r>
+      <w:r>
+        <w:rPr>
+          <w:b/>
+          <w:bCs/>
+          <w:sz w:val="24"/>
+          <w:lang w:val="en-US"/>
+        </w:rPr>
+        <w:tab/>
+      </w:r>
+      <w:r>
+        <w:rPr>
+          <w:b/>
+          <w:bCs/>
+          <w:sz w:val="24"/>
+          <w:lang w:val="en-US"/>
+        </w:rPr>
+        <w:tab/>
+      </w:r>
       <w:proofErr w:type="gramStart"/>
       <w:r>
         <w:rPr>
           <w:b/>
           <w:bCs/>
           <w:sz w:val="24"/>
-        </w:rPr>
-        <w:t>cli</w:t>
+          <w:lang w:val="en-US"/>
+        </w:rPr>
+        <w:t>INT(</w:t>
       </w:r>
       <w:proofErr w:type="gramEnd"/>
       <w:r>
@@ -3227,42 +3275,9 @@
           <w:b/>
           <w:bCs/>
           <w:sz w:val="24"/>
-        </w:rPr>
-        <w:t>_num</w:t>
-      </w:r>
-      <w:proofErr w:type="spellEnd"/>
-      <w:r>
-        <w:rPr>
-          <w:b/>
-          <w:bCs/>
-          <w:sz w:val="24"/>
-        </w:rPr>
-        <w:tab/>
-      </w:r>
-      <w:r>
-        <w:rPr>
-          <w:b/>
-          <w:bCs/>
-          <w:sz w:val="24"/>
-        </w:rPr>
-        <w:tab/>
-      </w:r>
-      <w:r>
-        <w:rPr>
-          <w:b/>
-          <w:bCs/>
-          <w:sz w:val="24"/>
-        </w:rPr>
-        <w:tab/>
-      </w:r>
-      <w:r>
-        <w:rPr>
-          <w:b/>
-          <w:bCs/>
-          <w:sz w:val="24"/>
-        </w:rPr>
-        <w:tab/>
-        <w:t>INT(4) NOT NULL,</w:t>
+          <w:lang w:val="en-US"/>
+        </w:rPr>
+        <w:t>4) NOT NULL,</w:t>
       </w:r>
     </w:p>
     <w:p>
@@ -3273,17 +3288,65 @@
           <w:b/>
           <w:bCs/>
           <w:sz w:val="24"/>
+          <w:lang w:val="en-US"/>
         </w:rPr>
       </w:pPr>
       <w:proofErr w:type="spellStart"/>
+      <w:r>
+        <w:rPr>
+          <w:b/>
+          <w:bCs/>
+          <w:sz w:val="24"/>
+          <w:lang w:val="en-US"/>
+        </w:rPr>
+        <w:t>cli_nom</w:t>
+      </w:r>
+      <w:proofErr w:type="spellEnd"/>
+      <w:r>
+        <w:rPr>
+          <w:b/>
+          <w:bCs/>
+          <w:sz w:val="24"/>
+          <w:lang w:val="en-US"/>
+        </w:rPr>
+        <w:tab/>
+      </w:r>
+      <w:r>
+        <w:rPr>
+          <w:b/>
+          <w:bCs/>
+          <w:sz w:val="24"/>
+          <w:lang w:val="en-US"/>
+        </w:rPr>
+        <w:tab/>
+      </w:r>
+      <w:r>
+        <w:rPr>
+          <w:b/>
+          <w:bCs/>
+          <w:sz w:val="24"/>
+          <w:lang w:val="en-US"/>
+        </w:rPr>
+        <w:tab/>
+      </w:r>
+      <w:r>
+        <w:rPr>
+          <w:b/>
+          <w:bCs/>
+          <w:sz w:val="24"/>
+          <w:lang w:val="en-US"/>
+        </w:rPr>
+        <w:tab/>
+      </w:r>
       <w:proofErr w:type="gramStart"/>
       <w:r>
         <w:rPr>
           <w:b/>
           <w:bCs/>
           <w:sz w:val="24"/>
-        </w:rPr>
-        <w:t>cli</w:t>
+          <w:lang w:val="en-US"/>
+        </w:rPr>
+        <w:t>varchar(</w:t>
       </w:r>
       <w:proofErr w:type="gramEnd"/>
       <w:r>
@@ -3291,42 +3354,9 @@
           <w:b/>
           <w:bCs/>
           <w:sz w:val="24"/>
-        </w:rPr>
-        <w:t>_nom</w:t>
-      </w:r>
-      <w:proofErr w:type="spellEnd"/>
-      <w:r>
-        <w:rPr>
-          <w:b/>
-          <w:bCs/>
-          <w:sz w:val="24"/>
-        </w:rPr>
-        <w:tab/>
-      </w:r>
-      <w:r>
-        <w:rPr>
-          <w:b/>
-          <w:bCs/>
-          <w:sz w:val="24"/>
-        </w:rPr>
-        <w:tab/>
-      </w:r>
-      <w:r>
-        <w:rPr>
-          <w:b/>
-          <w:bCs/>
-          <w:sz w:val="24"/>
-        </w:rPr>
-        <w:tab/>
-      </w:r>
-      <w:r>
-        <w:rPr>
-          <w:b/>
-          <w:bCs/>
-          <w:sz w:val="24"/>
-        </w:rPr>
-        <w:tab/>
-        <w:t>varchar(15) NULL,</w:t>
+          <w:lang w:val="en-US"/>
+        </w:rPr>
+        <w:t>15) NULL,</w:t>
       </w:r>
     </w:p>
     <w:p>
@@ -3337,17 +3367,56 @@
           <w:b/>
           <w:bCs/>
           <w:sz w:val="24"/>
+          <w:lang w:val="en-US"/>
         </w:rPr>
       </w:pPr>
       <w:proofErr w:type="spellStart"/>
+      <w:r>
+        <w:rPr>
+          <w:b/>
+          <w:bCs/>
+          <w:sz w:val="24"/>
+          <w:lang w:val="en-US"/>
+        </w:rPr>
+        <w:t>cli_prenom</w:t>
+      </w:r>
+      <w:proofErr w:type="spellEnd"/>
+      <w:r>
+        <w:rPr>
+          <w:b/>
+          <w:bCs/>
+          <w:sz w:val="24"/>
+          <w:lang w:val="en-US"/>
+        </w:rPr>
+        <w:tab/>
+      </w:r>
+      <w:r>
+        <w:rPr>
+          <w:b/>
+          <w:bCs/>
+          <w:sz w:val="24"/>
+          <w:lang w:val="en-US"/>
+        </w:rPr>
+        <w:tab/>
+      </w:r>
+      <w:r>
+        <w:rPr>
+          <w:b/>
+          <w:bCs/>
+          <w:sz w:val="24"/>
+          <w:lang w:val="en-US"/>
+        </w:rPr>
+        <w:tab/>
+      </w:r>
       <w:proofErr w:type="gramStart"/>
       <w:r>
         <w:rPr>
           <w:b/>
           <w:bCs/>
           <w:sz w:val="24"/>
-        </w:rPr>
-        <w:t>cli</w:t>
+          <w:lang w:val="en-US"/>
+        </w:rPr>
+        <w:t>varchar(</w:t>
       </w:r>
       <w:proofErr w:type="gramEnd"/>
       <w:r>
@@ -3355,34 +3424,9 @@
           <w:b/>
           <w:bCs/>
           <w:sz w:val="24"/>
-        </w:rPr>
-        <w:t>_prenom</w:t>
-      </w:r>
-      <w:proofErr w:type="spellEnd"/>
-      <w:r>
-        <w:rPr>
-          <w:b/>
-          <w:bCs/>
-          <w:sz w:val="24"/>
-        </w:rPr>
-        <w:tab/>
-      </w:r>
-      <w:r>
-        <w:rPr>
-          <w:b/>
-          <w:bCs/>
-          <w:sz w:val="24"/>
-        </w:rPr>
-        <w:tab/>
-      </w:r>
-      <w:r>
-        <w:rPr>
-          <w:b/>
-          <w:bCs/>
-          <w:sz w:val="24"/>
-        </w:rPr>
-        <w:tab/>
-        <w:t>varchar(15) NULL,</w:t>
+          <w:lang w:val="en-US"/>
+        </w:rPr>
+        <w:t>15) NULL,</w:t>
       </w:r>
     </w:p>
     <w:p>
@@ -3393,17 +3437,56 @@
           <w:b/>
           <w:bCs/>
           <w:sz w:val="24"/>
+          <w:lang w:val="en-US"/>
         </w:rPr>
       </w:pPr>
       <w:proofErr w:type="spellStart"/>
+      <w:r>
+        <w:rPr>
+          <w:b/>
+          <w:bCs/>
+          <w:sz w:val="24"/>
+          <w:lang w:val="en-US"/>
+        </w:rPr>
+        <w:t>cli_solde</w:t>
+      </w:r>
+      <w:proofErr w:type="spellEnd"/>
+      <w:r>
+        <w:rPr>
+          <w:b/>
+          <w:bCs/>
+          <w:sz w:val="24"/>
+          <w:lang w:val="en-US"/>
+        </w:rPr>
+        <w:t xml:space="preserve">    </w:t>
+      </w:r>
+      <w:r>
+        <w:rPr>
+          <w:b/>
+          <w:bCs/>
+          <w:sz w:val="24"/>
+          <w:lang w:val="en-US"/>
+        </w:rPr>
+        <w:tab/>
+      </w:r>
+      <w:r>
+        <w:rPr>
+          <w:b/>
+          <w:bCs/>
+          <w:sz w:val="24"/>
+          <w:lang w:val="en-US"/>
+        </w:rPr>
+        <w:tab/>
+      </w:r>
       <w:proofErr w:type="gramStart"/>
       <w:r>
         <w:rPr>
           <w:b/>
           <w:bCs/>
           <w:sz w:val="24"/>
-        </w:rPr>
-        <w:t>cli</w:t>
+          <w:lang w:val="en-US"/>
+        </w:rPr>
+        <w:t>REAL(</w:t>
       </w:r>
       <w:proofErr w:type="gramEnd"/>
       <w:r>
@@ -3411,34 +3494,9 @@
           <w:b/>
           <w:bCs/>
           <w:sz w:val="24"/>
-        </w:rPr>
-        <w:t>_solde</w:t>
-      </w:r>
-      <w:proofErr w:type="spellEnd"/>
-      <w:r>
-        <w:rPr>
-          <w:b/>
-          <w:bCs/>
-          <w:sz w:val="24"/>
-        </w:rPr>
-        <w:t xml:space="preserve">    </w:t>
-      </w:r>
-      <w:r>
-        <w:rPr>
-          <w:b/>
-          <w:bCs/>
-          <w:sz w:val="24"/>
-        </w:rPr>
-        <w:tab/>
-      </w:r>
-      <w:r>
-        <w:rPr>
-          <w:b/>
-          <w:bCs/>
-          <w:sz w:val="24"/>
-        </w:rPr>
-        <w:tab/>
-        <w:t>REAL(9,2) NULL,</w:t>
+          <w:lang w:val="en-US"/>
+        </w:rPr>
+        <w:t>9,2) NULL,</w:t>
       </w:r>
     </w:p>
     <w:p>
@@ -3449,17 +3507,56 @@
           <w:b/>
           <w:bCs/>
           <w:sz w:val="24"/>
+          <w:lang w:val="en-US"/>
         </w:rPr>
       </w:pPr>
       <w:proofErr w:type="spellStart"/>
+      <w:r>
+        <w:rPr>
+          <w:b/>
+          <w:bCs/>
+          <w:sz w:val="24"/>
+          <w:lang w:val="en-US"/>
+        </w:rPr>
+        <w:t>cli_ville</w:t>
+      </w:r>
+      <w:proofErr w:type="spellEnd"/>
+      <w:r>
+        <w:rPr>
+          <w:b/>
+          <w:bCs/>
+          <w:sz w:val="24"/>
+          <w:lang w:val="en-US"/>
+        </w:rPr>
+        <w:tab/>
+      </w:r>
+      <w:r>
+        <w:rPr>
+          <w:b/>
+          <w:bCs/>
+          <w:sz w:val="24"/>
+          <w:lang w:val="en-US"/>
+        </w:rPr>
+        <w:tab/>
+      </w:r>
+      <w:r>
+        <w:rPr>
+          <w:b/>
+          <w:bCs/>
+          <w:sz w:val="24"/>
+          <w:lang w:val="en-US"/>
+        </w:rPr>
+        <w:tab/>
+      </w:r>
       <w:proofErr w:type="gramStart"/>
       <w:r>
         <w:rPr>
           <w:b/>
           <w:bCs/>
           <w:sz w:val="24"/>
-        </w:rPr>
-        <w:t>cli</w:t>
+          <w:lang w:val="en-US"/>
+        </w:rPr>
+        <w:t>varchar(</w:t>
       </w:r>
       <w:proofErr w:type="gramEnd"/>
       <w:r>
@@ -3467,34 +3564,9 @@
           <w:b/>
           <w:bCs/>
           <w:sz w:val="24"/>
-        </w:rPr>
-        <w:t>_ville</w:t>
-      </w:r>
-      <w:proofErr w:type="spellEnd"/>
-      <w:r>
-        <w:rPr>
-          <w:b/>
-          <w:bCs/>
-          <w:sz w:val="24"/>
-        </w:rPr>
-        <w:tab/>
-      </w:r>
-      <w:r>
-        <w:rPr>
-          <w:b/>
-          <w:bCs/>
-          <w:sz w:val="24"/>
-        </w:rPr>
-        <w:tab/>
-      </w:r>
-      <w:r>
-        <w:rPr>
-          <w:b/>
-          <w:bCs/>
-          <w:sz w:val="24"/>
-        </w:rPr>
-        <w:tab/>
-        <w:t>varchar(20) NULL,</w:t>
+          <w:lang w:val="en-US"/>
+        </w:rPr>
+        <w:t>20) NULL,</w:t>
       </w:r>
     </w:p>
     <w:p>
@@ -3505,6 +3577,7 @@
           <w:b/>
           <w:bCs/>
           <w:sz w:val="24"/>
+          <w:lang w:val="en-US"/>
         </w:rPr>
       </w:pPr>
     </w:p>
@@ -3516,13 +3589,15 @@
           <w:b/>
           <w:bCs/>
           <w:sz w:val="24"/>
-        </w:rPr>
-      </w:pPr>
-      <w:r>
-        <w:rPr>
-          <w:b/>
-          <w:bCs/>
-          <w:sz w:val="24"/>
+          <w:lang w:val="en-US"/>
+        </w:rPr>
+      </w:pPr>
+      <w:r>
+        <w:rPr>
+          <w:b/>
+          <w:bCs/>
+          <w:sz w:val="24"/>
+          <w:lang w:val="en-US"/>
         </w:rPr>
         <w:t xml:space="preserve">CONSTRAINT </w:t>
       </w:r>
@@ -3531,6 +3606,7 @@
           <w:b/>
           <w:bCs/>
           <w:sz w:val="24"/>
+          <w:lang w:val="en-US"/>
         </w:rPr>
         <w:tab/>
       </w:r>
@@ -3539,6 +3615,7 @@
           <w:b/>
           <w:bCs/>
           <w:sz w:val="24"/>
+          <w:lang w:val="en-US"/>
         </w:rPr>
         <w:tab/>
       </w:r>
@@ -3547,6 +3624,7 @@
           <w:b/>
           <w:bCs/>
           <w:sz w:val="24"/>
+          <w:lang w:val="en-US"/>
         </w:rPr>
         <w:tab/>
       </w:r>
@@ -3556,6 +3634,7 @@
           <w:b/>
           <w:bCs/>
           <w:sz w:val="24"/>
+          <w:lang w:val="en-US"/>
         </w:rPr>
         <w:t>pk_cli_num</w:t>
       </w:r>
@@ -3565,6 +3644,7 @@
           <w:b/>
           <w:bCs/>
           <w:sz w:val="24"/>
+          <w:lang w:val="en-US"/>
         </w:rPr>
         <w:t xml:space="preserve"> PRIMARY KEY (</w:t>
       </w:r>
@@ -3574,6 +3654,7 @@
           <w:b/>
           <w:bCs/>
           <w:sz w:val="24"/>
+          <w:lang w:val="en-US"/>
         </w:rPr>
         <w:t>cli_num</w:t>
       </w:r>
@@ -3583,6 +3664,7 @@
           <w:b/>
           <w:bCs/>
           <w:sz w:val="24"/>
+          <w:lang w:val="en-US"/>
         </w:rPr>
         <w:t>)</w:t>
       </w:r>
@@ -3663,17 +3745,65 @@
           <w:b/>
           <w:bCs/>
           <w:sz w:val="24"/>
+          <w:lang w:val="en-US"/>
         </w:rPr>
       </w:pPr>
       <w:proofErr w:type="spellStart"/>
+      <w:r>
+        <w:rPr>
+          <w:b/>
+          <w:bCs/>
+          <w:sz w:val="24"/>
+          <w:lang w:val="en-US"/>
+        </w:rPr>
+        <w:t>com_num</w:t>
+      </w:r>
+      <w:proofErr w:type="spellEnd"/>
+      <w:r>
+        <w:rPr>
+          <w:b/>
+          <w:bCs/>
+          <w:sz w:val="24"/>
+          <w:lang w:val="en-US"/>
+        </w:rPr>
+        <w:tab/>
+      </w:r>
+      <w:r>
+        <w:rPr>
+          <w:b/>
+          <w:bCs/>
+          <w:sz w:val="24"/>
+          <w:lang w:val="en-US"/>
+        </w:rPr>
+        <w:tab/>
+      </w:r>
+      <w:r>
+        <w:rPr>
+          <w:b/>
+          <w:bCs/>
+          <w:sz w:val="24"/>
+          <w:lang w:val="en-US"/>
+        </w:rPr>
+        <w:tab/>
+      </w:r>
+      <w:r>
+        <w:rPr>
+          <w:b/>
+          <w:bCs/>
+          <w:sz w:val="24"/>
+          <w:lang w:val="en-US"/>
+        </w:rPr>
+        <w:tab/>
+      </w:r>
       <w:proofErr w:type="gramStart"/>
       <w:r>
         <w:rPr>
           <w:b/>
           <w:bCs/>
           <w:sz w:val="24"/>
-        </w:rPr>
-        <w:t>com</w:t>
+          <w:lang w:val="en-US"/>
+        </w:rPr>
+        <w:t>INT(</w:t>
       </w:r>
       <w:proofErr w:type="gramEnd"/>
       <w:r>
@@ -3681,42 +3811,9 @@
           <w:b/>
           <w:bCs/>
           <w:sz w:val="24"/>
-        </w:rPr>
-        <w:t>_num</w:t>
-      </w:r>
-      <w:proofErr w:type="spellEnd"/>
-      <w:r>
-        <w:rPr>
-          <w:b/>
-          <w:bCs/>
-          <w:sz w:val="24"/>
-        </w:rPr>
-        <w:tab/>
-      </w:r>
-      <w:r>
-        <w:rPr>
-          <w:b/>
-          <w:bCs/>
-          <w:sz w:val="24"/>
-        </w:rPr>
-        <w:tab/>
-      </w:r>
-      <w:r>
-        <w:rPr>
-          <w:b/>
-          <w:bCs/>
-          <w:sz w:val="24"/>
-        </w:rPr>
-        <w:tab/>
-      </w:r>
-      <w:r>
-        <w:rPr>
-          <w:b/>
-          <w:bCs/>
-          <w:sz w:val="24"/>
-        </w:rPr>
-        <w:tab/>
-        <w:t>INT(4) NOT NULL,</w:t>
+          <w:lang w:val="en-US"/>
+        </w:rPr>
+        <w:t>4) NOT NULL,</w:t>
       </w:r>
     </w:p>
     <w:p>
@@ -3727,26 +3824,18 @@
           <w:b/>
           <w:bCs/>
           <w:sz w:val="24"/>
+          <w:lang w:val="en-US"/>
         </w:rPr>
       </w:pPr>
       <w:proofErr w:type="spellStart"/>
-      <w:proofErr w:type="gramStart"/>
-      <w:r>
-        <w:rPr>
-          <w:b/>
-          <w:bCs/>
-          <w:sz w:val="24"/>
-        </w:rPr>
-        <w:t>com</w:t>
-      </w:r>
-      <w:proofErr w:type="gramEnd"/>
-      <w:r>
-        <w:rPr>
-          <w:b/>
-          <w:bCs/>
-          <w:sz w:val="24"/>
-        </w:rPr>
-        <w:t>_date</w:t>
+      <w:r>
+        <w:rPr>
+          <w:b/>
+          <w:bCs/>
+          <w:sz w:val="24"/>
+          <w:lang w:val="en-US"/>
+        </w:rPr>
+        <w:t>com_date</w:t>
       </w:r>
       <w:proofErr w:type="spellEnd"/>
       <w:r>
@@ -3754,6 +3843,7 @@
           <w:b/>
           <w:bCs/>
           <w:sz w:val="24"/>
+          <w:lang w:val="en-US"/>
         </w:rPr>
         <w:tab/>
       </w:r>
@@ -3762,6 +3852,7 @@
           <w:b/>
           <w:bCs/>
           <w:sz w:val="24"/>
+          <w:lang w:val="en-US"/>
         </w:rPr>
         <w:tab/>
       </w:r>
@@ -3770,6 +3861,7 @@
           <w:b/>
           <w:bCs/>
           <w:sz w:val="24"/>
+          <w:lang w:val="en-US"/>
         </w:rPr>
         <w:tab/>
         <w:t>DATE   NULL,</w:t>
@@ -3783,17 +3875,65 @@
           <w:b/>
           <w:bCs/>
           <w:sz w:val="24"/>
+          <w:lang w:val="en-US"/>
         </w:rPr>
       </w:pPr>
       <w:proofErr w:type="spellStart"/>
+      <w:r>
+        <w:rPr>
+          <w:b/>
+          <w:bCs/>
+          <w:sz w:val="24"/>
+          <w:lang w:val="en-US"/>
+        </w:rPr>
+        <w:t>com_total</w:t>
+      </w:r>
+      <w:proofErr w:type="spellEnd"/>
+      <w:r>
+        <w:rPr>
+          <w:b/>
+          <w:bCs/>
+          <w:sz w:val="24"/>
+          <w:lang w:val="en-US"/>
+        </w:rPr>
+        <w:t xml:space="preserve"> </w:t>
+      </w:r>
+      <w:r>
+        <w:rPr>
+          <w:b/>
+          <w:bCs/>
+          <w:sz w:val="24"/>
+          <w:lang w:val="en-US"/>
+        </w:rPr>
+        <w:tab/>
+      </w:r>
+      <w:r>
+        <w:rPr>
+          <w:b/>
+          <w:bCs/>
+          <w:sz w:val="24"/>
+          <w:lang w:val="en-US"/>
+        </w:rPr>
+        <w:tab/>
+      </w:r>
+      <w:r>
+        <w:rPr>
+          <w:b/>
+          <w:bCs/>
+          <w:sz w:val="24"/>
+          <w:lang w:val="en-US"/>
+        </w:rPr>
+        <w:tab/>
+      </w:r>
       <w:proofErr w:type="gramStart"/>
       <w:r>
         <w:rPr>
           <w:b/>
           <w:bCs/>
           <w:sz w:val="24"/>
-        </w:rPr>
-        <w:t>com</w:t>
+          <w:lang w:val="en-US"/>
+        </w:rPr>
+        <w:t>REAL(</w:t>
       </w:r>
       <w:proofErr w:type="gramEnd"/>
       <w:r>
@@ -3801,42 +3941,9 @@
           <w:b/>
           <w:bCs/>
           <w:sz w:val="24"/>
-        </w:rPr>
-        <w:t>_total</w:t>
-      </w:r>
-      <w:proofErr w:type="spellEnd"/>
-      <w:r>
-        <w:rPr>
-          <w:b/>
-          <w:bCs/>
-          <w:sz w:val="24"/>
-        </w:rPr>
-        <w:t xml:space="preserve"> </w:t>
-      </w:r>
-      <w:r>
-        <w:rPr>
-          <w:b/>
-          <w:bCs/>
-          <w:sz w:val="24"/>
-        </w:rPr>
-        <w:tab/>
-      </w:r>
-      <w:r>
-        <w:rPr>
-          <w:b/>
-          <w:bCs/>
-          <w:sz w:val="24"/>
-        </w:rPr>
-        <w:tab/>
-      </w:r>
-      <w:r>
-        <w:rPr>
-          <w:b/>
-          <w:bCs/>
-          <w:sz w:val="24"/>
-        </w:rPr>
-        <w:tab/>
-        <w:t>REAL(9,2) NULL,</w:t>
+          <w:lang w:val="en-US"/>
+        </w:rPr>
+        <w:t>9,2) NULL,</w:t>
       </w:r>
     </w:p>
     <w:p>
@@ -3847,17 +3954,56 @@
           <w:b/>
           <w:bCs/>
           <w:sz w:val="24"/>
+          <w:lang w:val="en-US"/>
         </w:rPr>
       </w:pPr>
       <w:proofErr w:type="spellStart"/>
+      <w:r>
+        <w:rPr>
+          <w:b/>
+          <w:bCs/>
+          <w:sz w:val="24"/>
+          <w:lang w:val="en-US"/>
+        </w:rPr>
+        <w:t>com_rabais</w:t>
+      </w:r>
+      <w:proofErr w:type="spellEnd"/>
+      <w:r>
+        <w:rPr>
+          <w:b/>
+          <w:bCs/>
+          <w:sz w:val="24"/>
+          <w:lang w:val="en-US"/>
+        </w:rPr>
+        <w:t xml:space="preserve">    </w:t>
+      </w:r>
+      <w:r>
+        <w:rPr>
+          <w:b/>
+          <w:bCs/>
+          <w:sz w:val="24"/>
+          <w:lang w:val="en-US"/>
+        </w:rPr>
+        <w:tab/>
+      </w:r>
+      <w:r>
+        <w:rPr>
+          <w:b/>
+          <w:bCs/>
+          <w:sz w:val="24"/>
+          <w:lang w:val="en-US"/>
+        </w:rPr>
+        <w:tab/>
+      </w:r>
       <w:proofErr w:type="gramStart"/>
       <w:r>
         <w:rPr>
           <w:b/>
           <w:bCs/>
           <w:sz w:val="24"/>
-        </w:rPr>
-        <w:t>com</w:t>
+          <w:lang w:val="en-US"/>
+        </w:rPr>
+        <w:t>REAL(</w:t>
       </w:r>
       <w:proofErr w:type="gramEnd"/>
       <w:r>
@@ -3865,34 +4011,9 @@
           <w:b/>
           <w:bCs/>
           <w:sz w:val="24"/>
-        </w:rPr>
-        <w:t>_rabais</w:t>
-      </w:r>
-      <w:proofErr w:type="spellEnd"/>
-      <w:r>
-        <w:rPr>
-          <w:b/>
-          <w:bCs/>
-          <w:sz w:val="24"/>
-        </w:rPr>
-        <w:t xml:space="preserve">    </w:t>
-      </w:r>
-      <w:r>
-        <w:rPr>
-          <w:b/>
-          <w:bCs/>
-          <w:sz w:val="24"/>
-        </w:rPr>
-        <w:tab/>
-      </w:r>
-      <w:r>
-        <w:rPr>
-          <w:b/>
-          <w:bCs/>
-          <w:sz w:val="24"/>
-        </w:rPr>
-        <w:tab/>
-        <w:t>REAL(9,2) NULL,</w:t>
+          <w:lang w:val="en-US"/>
+        </w:rPr>
+        <w:t>9,2) NULL,</w:t>
       </w:r>
     </w:p>
     <w:p>
@@ -3903,17 +4024,56 @@
           <w:b/>
           <w:bCs/>
           <w:sz w:val="24"/>
+          <w:lang w:val="en-US"/>
         </w:rPr>
       </w:pPr>
       <w:proofErr w:type="spellStart"/>
+      <w:r>
+        <w:rPr>
+          <w:b/>
+          <w:bCs/>
+          <w:sz w:val="24"/>
+          <w:lang w:val="en-US"/>
+        </w:rPr>
+        <w:t>com_cli_num</w:t>
+      </w:r>
+      <w:proofErr w:type="spellEnd"/>
+      <w:r>
+        <w:rPr>
+          <w:b/>
+          <w:bCs/>
+          <w:sz w:val="24"/>
+          <w:lang w:val="en-US"/>
+        </w:rPr>
+        <w:tab/>
+      </w:r>
+      <w:r>
+        <w:rPr>
+          <w:b/>
+          <w:bCs/>
+          <w:sz w:val="24"/>
+          <w:lang w:val="en-US"/>
+        </w:rPr>
+        <w:tab/>
+      </w:r>
+      <w:r>
+        <w:rPr>
+          <w:b/>
+          <w:bCs/>
+          <w:sz w:val="24"/>
+          <w:lang w:val="en-US"/>
+        </w:rPr>
+        <w:tab/>
+      </w:r>
       <w:proofErr w:type="gramStart"/>
       <w:r>
         <w:rPr>
           <w:b/>
           <w:bCs/>
           <w:sz w:val="24"/>
-        </w:rPr>
-        <w:t>com</w:t>
+          <w:lang w:val="en-US"/>
+        </w:rPr>
+        <w:t>INT(</w:t>
       </w:r>
       <w:proofErr w:type="gramEnd"/>
       <w:r>
@@ -3921,34 +4081,9 @@
           <w:b/>
           <w:bCs/>
           <w:sz w:val="24"/>
-        </w:rPr>
-        <w:t>_cli_num</w:t>
-      </w:r>
-      <w:proofErr w:type="spellEnd"/>
-      <w:r>
-        <w:rPr>
-          <w:b/>
-          <w:bCs/>
-          <w:sz w:val="24"/>
-        </w:rPr>
-        <w:tab/>
-      </w:r>
-      <w:r>
-        <w:rPr>
-          <w:b/>
-          <w:bCs/>
-          <w:sz w:val="24"/>
-        </w:rPr>
-        <w:tab/>
-      </w:r>
-      <w:r>
-        <w:rPr>
-          <w:b/>
-          <w:bCs/>
-          <w:sz w:val="24"/>
-        </w:rPr>
-        <w:tab/>
-        <w:t>INT(4) NOT NULL,</w:t>
+          <w:lang w:val="en-US"/>
+        </w:rPr>
+        <w:t>4) NOT NULL,</w:t>
       </w:r>
     </w:p>
     <w:p>
@@ -3959,6 +4094,7 @@
           <w:b/>
           <w:bCs/>
           <w:sz w:val="24"/>
+          <w:lang w:val="en-US"/>
         </w:rPr>
       </w:pPr>
     </w:p>
@@ -3970,13 +4106,15 @@
           <w:b/>
           <w:bCs/>
           <w:sz w:val="24"/>
-        </w:rPr>
-      </w:pPr>
-      <w:r>
-        <w:rPr>
-          <w:b/>
-          <w:bCs/>
-          <w:sz w:val="24"/>
+          <w:lang w:val="en-US"/>
+        </w:rPr>
+      </w:pPr>
+      <w:r>
+        <w:rPr>
+          <w:b/>
+          <w:bCs/>
+          <w:sz w:val="24"/>
+          <w:lang w:val="en-US"/>
         </w:rPr>
         <w:t xml:space="preserve">CONSTRAINT </w:t>
       </w:r>
@@ -3985,6 +4123,7 @@
           <w:b/>
           <w:bCs/>
           <w:sz w:val="24"/>
+          <w:lang w:val="en-US"/>
         </w:rPr>
         <w:tab/>
       </w:r>
@@ -3993,6 +4132,7 @@
           <w:b/>
           <w:bCs/>
           <w:sz w:val="24"/>
+          <w:lang w:val="en-US"/>
         </w:rPr>
         <w:tab/>
       </w:r>
@@ -4001,6 +4141,7 @@
           <w:b/>
           <w:bCs/>
           <w:sz w:val="24"/>
+          <w:lang w:val="en-US"/>
         </w:rPr>
         <w:tab/>
       </w:r>
@@ -4010,6 +4151,7 @@
           <w:b/>
           <w:bCs/>
           <w:sz w:val="24"/>
+          <w:lang w:val="en-US"/>
         </w:rPr>
         <w:t>pk_com_num</w:t>
       </w:r>
@@ -4019,6 +4161,7 @@
           <w:b/>
           <w:bCs/>
           <w:sz w:val="24"/>
+          <w:lang w:val="en-US"/>
         </w:rPr>
         <w:t xml:space="preserve"> PRIMARY KEY (</w:t>
       </w:r>
@@ -4028,6 +4171,7 @@
           <w:b/>
           <w:bCs/>
           <w:sz w:val="24"/>
+          <w:lang w:val="en-US"/>
         </w:rPr>
         <w:t>com_num</w:t>
       </w:r>
@@ -4037,6 +4181,7 @@
           <w:b/>
           <w:bCs/>
           <w:sz w:val="24"/>
+          <w:lang w:val="en-US"/>
         </w:rPr>
         <w:t>),</w:t>
       </w:r>
@@ -4049,13 +4194,15 @@
           <w:b/>
           <w:bCs/>
           <w:sz w:val="24"/>
-        </w:rPr>
-      </w:pPr>
-      <w:r>
-        <w:rPr>
-          <w:b/>
-          <w:bCs/>
-          <w:sz w:val="24"/>
+          <w:lang w:val="en-US"/>
+        </w:rPr>
+      </w:pPr>
+      <w:r>
+        <w:rPr>
+          <w:b/>
+          <w:bCs/>
+          <w:sz w:val="24"/>
+          <w:lang w:val="en-US"/>
         </w:rPr>
         <w:t xml:space="preserve">CONSTRAINT          </w:t>
       </w:r>
@@ -4065,6 +4212,7 @@
           <w:b/>
           <w:bCs/>
           <w:sz w:val="24"/>
+          <w:lang w:val="en-US"/>
         </w:rPr>
         <w:t>fk_com_cli_num</w:t>
       </w:r>
@@ -4074,8 +4222,9 @@
           <w:b/>
           <w:bCs/>
           <w:sz w:val="24"/>
-        </w:rPr>
-        <w:t xml:space="preserve"> </w:t>
+          <w:lang w:val="en-US"/>
+        </w:rPr>
+        <w:t xml:space="preserve"> foreign key (</w:t>
       </w:r>
       <w:proofErr w:type="spellStart"/>
       <w:r>
@@ -4083,8 +4232,9 @@
           <w:b/>
           <w:bCs/>
           <w:sz w:val="24"/>
-        </w:rPr>
-        <w:t>foreign</w:t>
+          <w:lang w:val="en-US"/>
+        </w:rPr>
+        <w:t>com_cli_num</w:t>
       </w:r>
       <w:proofErr w:type="spellEnd"/>
       <w:r>
@@ -4092,8 +4242,9 @@
           <w:b/>
           <w:bCs/>
           <w:sz w:val="24"/>
-        </w:rPr>
-        <w:t xml:space="preserve"> key (</w:t>
+          <w:lang w:val="en-US"/>
+        </w:rPr>
+        <w:t xml:space="preserve">) REFERENCES </w:t>
       </w:r>
       <w:proofErr w:type="spellStart"/>
       <w:r>
@@ -4101,8 +4252,9 @@
           <w:b/>
           <w:bCs/>
           <w:sz w:val="24"/>
-        </w:rPr>
-        <w:t>com_cli_num</w:t>
+          <w:lang w:val="en-US"/>
+        </w:rPr>
+        <w:t>clientelle</w:t>
       </w:r>
       <w:proofErr w:type="spellEnd"/>
       <w:r>
@@ -4110,8 +4262,9 @@
           <w:b/>
           <w:bCs/>
           <w:sz w:val="24"/>
-        </w:rPr>
-        <w:t xml:space="preserve">) REFERENCES </w:t>
+          <w:lang w:val="en-US"/>
+        </w:rPr>
+        <w:t xml:space="preserve"> (</w:t>
       </w:r>
       <w:proofErr w:type="spellStart"/>
       <w:r>
@@ -4119,8 +4272,9 @@
           <w:b/>
           <w:bCs/>
           <w:sz w:val="24"/>
-        </w:rPr>
-        <w:t>clientelle</w:t>
+          <w:lang w:val="en-US"/>
+        </w:rPr>
+        <w:t>cli_num</w:t>
       </w:r>
       <w:proofErr w:type="spellEnd"/>
       <w:r>
@@ -4128,24 +4282,7 @@
           <w:b/>
           <w:bCs/>
           <w:sz w:val="24"/>
-        </w:rPr>
-        <w:t xml:space="preserve"> (</w:t>
-      </w:r>
-      <w:proofErr w:type="spellStart"/>
-      <w:r>
-        <w:rPr>
-          <w:b/>
-          <w:bCs/>
-          <w:sz w:val="24"/>
-        </w:rPr>
-        <w:t>cli_num</w:t>
-      </w:r>
-      <w:proofErr w:type="spellEnd"/>
-      <w:r>
-        <w:rPr>
-          <w:b/>
-          <w:bCs/>
-          <w:sz w:val="24"/>
+          <w:lang w:val="en-US"/>
         </w:rPr>
         <w:t>)</w:t>
       </w:r>
@@ -4226,17 +4363,56 @@
           <w:b/>
           <w:bCs/>
           <w:sz w:val="24"/>
+          <w:lang w:val="en-US"/>
         </w:rPr>
       </w:pPr>
       <w:proofErr w:type="spellStart"/>
+      <w:r>
+        <w:rPr>
+          <w:b/>
+          <w:bCs/>
+          <w:sz w:val="24"/>
+          <w:lang w:val="en-US"/>
+        </w:rPr>
+        <w:t>art_code</w:t>
+      </w:r>
+      <w:proofErr w:type="spellEnd"/>
+      <w:r>
+        <w:rPr>
+          <w:b/>
+          <w:bCs/>
+          <w:sz w:val="24"/>
+          <w:lang w:val="en-US"/>
+        </w:rPr>
+        <w:tab/>
+      </w:r>
+      <w:r>
+        <w:rPr>
+          <w:b/>
+          <w:bCs/>
+          <w:sz w:val="24"/>
+          <w:lang w:val="en-US"/>
+        </w:rPr>
+        <w:tab/>
+      </w:r>
+      <w:r>
+        <w:rPr>
+          <w:b/>
+          <w:bCs/>
+          <w:sz w:val="24"/>
+          <w:lang w:val="en-US"/>
+        </w:rPr>
+        <w:tab/>
+      </w:r>
       <w:proofErr w:type="gramStart"/>
       <w:r>
         <w:rPr>
           <w:b/>
           <w:bCs/>
           <w:sz w:val="24"/>
-        </w:rPr>
-        <w:t>art</w:t>
+          <w:lang w:val="en-US"/>
+        </w:rPr>
+        <w:t>VARCHAR(</w:t>
       </w:r>
       <w:proofErr w:type="gramEnd"/>
       <w:r>
@@ -4244,15 +4420,16 @@
           <w:b/>
           <w:bCs/>
           <w:sz w:val="24"/>
-        </w:rPr>
-        <w:t>_code</w:t>
-      </w:r>
-      <w:proofErr w:type="spellEnd"/>
-      <w:r>
-        <w:rPr>
-          <w:b/>
-          <w:bCs/>
-          <w:sz w:val="24"/>
+          <w:lang w:val="en-US"/>
+        </w:rPr>
+        <w:t xml:space="preserve">4) </w:t>
+      </w:r>
+      <w:r>
+        <w:rPr>
+          <w:b/>
+          <w:bCs/>
+          <w:sz w:val="24"/>
+          <w:lang w:val="en-US"/>
         </w:rPr>
         <w:tab/>
       </w:r>
@@ -4261,31 +4438,7 @@
           <w:b/>
           <w:bCs/>
           <w:sz w:val="24"/>
-        </w:rPr>
-        <w:tab/>
-      </w:r>
-      <w:r>
-        <w:rPr>
-          <w:b/>
-          <w:bCs/>
-          <w:sz w:val="24"/>
-        </w:rPr>
-        <w:tab/>
-        <w:t xml:space="preserve">VARCHAR(4) </w:t>
-      </w:r>
-      <w:r>
-        <w:rPr>
-          <w:b/>
-          <w:bCs/>
-          <w:sz w:val="24"/>
-        </w:rPr>
-        <w:tab/>
-      </w:r>
-      <w:r>
-        <w:rPr>
-          <w:b/>
-          <w:bCs/>
-          <w:sz w:val="24"/>
+          <w:lang w:val="en-US"/>
         </w:rPr>
         <w:tab/>
         <w:t>NOT NULL,</w:t>
@@ -4299,17 +4452,65 @@
           <w:b/>
           <w:bCs/>
           <w:sz w:val="24"/>
+          <w:lang w:val="en-US"/>
         </w:rPr>
       </w:pPr>
       <w:proofErr w:type="spellStart"/>
+      <w:r>
+        <w:rPr>
+          <w:b/>
+          <w:bCs/>
+          <w:sz w:val="24"/>
+          <w:lang w:val="en-US"/>
+        </w:rPr>
+        <w:t>art_nom</w:t>
+      </w:r>
+      <w:proofErr w:type="spellEnd"/>
+      <w:r>
+        <w:rPr>
+          <w:b/>
+          <w:bCs/>
+          <w:sz w:val="24"/>
+          <w:lang w:val="en-US"/>
+        </w:rPr>
+        <w:tab/>
+      </w:r>
+      <w:r>
+        <w:rPr>
+          <w:b/>
+          <w:bCs/>
+          <w:sz w:val="24"/>
+          <w:lang w:val="en-US"/>
+        </w:rPr>
+        <w:tab/>
+      </w:r>
+      <w:r>
+        <w:rPr>
+          <w:b/>
+          <w:bCs/>
+          <w:sz w:val="24"/>
+          <w:lang w:val="en-US"/>
+        </w:rPr>
+        <w:tab/>
+      </w:r>
+      <w:r>
+        <w:rPr>
+          <w:b/>
+          <w:bCs/>
+          <w:sz w:val="24"/>
+          <w:lang w:val="en-US"/>
+        </w:rPr>
+        <w:tab/>
+      </w:r>
       <w:proofErr w:type="gramStart"/>
       <w:r>
         <w:rPr>
           <w:b/>
           <w:bCs/>
           <w:sz w:val="24"/>
-        </w:rPr>
-        <w:t>art</w:t>
+          <w:lang w:val="en-US"/>
+        </w:rPr>
+        <w:t>VARCHAR(</w:t>
       </w:r>
       <w:proofErr w:type="gramEnd"/>
       <w:r>
@@ -4317,48 +4518,16 @@
           <w:b/>
           <w:bCs/>
           <w:sz w:val="24"/>
-        </w:rPr>
-        <w:t>_nom</w:t>
-      </w:r>
-      <w:proofErr w:type="spellEnd"/>
-      <w:r>
-        <w:rPr>
-          <w:b/>
-          <w:bCs/>
-          <w:sz w:val="24"/>
-        </w:rPr>
-        <w:tab/>
-      </w:r>
-      <w:r>
-        <w:rPr>
-          <w:b/>
-          <w:bCs/>
-          <w:sz w:val="24"/>
-        </w:rPr>
-        <w:tab/>
-      </w:r>
-      <w:r>
-        <w:rPr>
-          <w:b/>
-          <w:bCs/>
-          <w:sz w:val="24"/>
-        </w:rPr>
-        <w:tab/>
-      </w:r>
-      <w:r>
-        <w:rPr>
-          <w:b/>
-          <w:bCs/>
-          <w:sz w:val="24"/>
-        </w:rPr>
-        <w:tab/>
-        <w:t xml:space="preserve">VARCHAR(20) </w:t>
-      </w:r>
-      <w:r>
-        <w:rPr>
-          <w:b/>
-          <w:bCs/>
-          <w:sz w:val="24"/>
+          <w:lang w:val="en-US"/>
+        </w:rPr>
+        <w:t xml:space="preserve">20) </w:t>
+      </w:r>
+      <w:r>
+        <w:rPr>
+          <w:b/>
+          <w:bCs/>
+          <w:sz w:val="24"/>
+          <w:lang w:val="en-US"/>
         </w:rPr>
         <w:tab/>
         <w:t>NOT NULL,</w:t>
@@ -4372,17 +4541,56 @@
           <w:b/>
           <w:bCs/>
           <w:sz w:val="24"/>
+          <w:lang w:val="en-US"/>
         </w:rPr>
       </w:pPr>
       <w:proofErr w:type="spellStart"/>
+      <w:r>
+        <w:rPr>
+          <w:b/>
+          <w:bCs/>
+          <w:sz w:val="24"/>
+          <w:lang w:val="en-US"/>
+        </w:rPr>
+        <w:t>art_prix</w:t>
+      </w:r>
+      <w:proofErr w:type="spellEnd"/>
+      <w:r>
+        <w:rPr>
+          <w:b/>
+          <w:bCs/>
+          <w:sz w:val="24"/>
+          <w:lang w:val="en-US"/>
+        </w:rPr>
+        <w:tab/>
+      </w:r>
+      <w:r>
+        <w:rPr>
+          <w:b/>
+          <w:bCs/>
+          <w:sz w:val="24"/>
+          <w:lang w:val="en-US"/>
+        </w:rPr>
+        <w:tab/>
+      </w:r>
+      <w:r>
+        <w:rPr>
+          <w:b/>
+          <w:bCs/>
+          <w:sz w:val="24"/>
+          <w:lang w:val="en-US"/>
+        </w:rPr>
+        <w:tab/>
+      </w:r>
       <w:proofErr w:type="gramStart"/>
       <w:r>
         <w:rPr>
           <w:b/>
           <w:bCs/>
           <w:sz w:val="24"/>
-        </w:rPr>
-        <w:t>art</w:t>
+          <w:lang w:val="en-US"/>
+        </w:rPr>
+        <w:t>REAL(</w:t>
       </w:r>
       <w:proofErr w:type="gramEnd"/>
       <w:r>
@@ -4390,15 +4598,16 @@
           <w:b/>
           <w:bCs/>
           <w:sz w:val="24"/>
-        </w:rPr>
-        <w:t>_prix</w:t>
-      </w:r>
-      <w:proofErr w:type="spellEnd"/>
-      <w:r>
-        <w:rPr>
-          <w:b/>
-          <w:bCs/>
-          <w:sz w:val="24"/>
+          <w:lang w:val="en-US"/>
+        </w:rPr>
+        <w:t xml:space="preserve">9,2) </w:t>
+      </w:r>
+      <w:r>
+        <w:rPr>
+          <w:b/>
+          <w:bCs/>
+          <w:sz w:val="24"/>
+          <w:lang w:val="en-US"/>
         </w:rPr>
         <w:tab/>
       </w:r>
@@ -4407,31 +4616,7 @@
           <w:b/>
           <w:bCs/>
           <w:sz w:val="24"/>
-        </w:rPr>
-        <w:tab/>
-      </w:r>
-      <w:r>
-        <w:rPr>
-          <w:b/>
-          <w:bCs/>
-          <w:sz w:val="24"/>
-        </w:rPr>
-        <w:tab/>
-        <w:t xml:space="preserve">REAL(9,2) </w:t>
-      </w:r>
-      <w:r>
-        <w:rPr>
-          <w:b/>
-          <w:bCs/>
-          <w:sz w:val="24"/>
-        </w:rPr>
-        <w:tab/>
-      </w:r>
-      <w:r>
-        <w:rPr>
-          <w:b/>
-          <w:bCs/>
-          <w:sz w:val="24"/>
+          <w:lang w:val="en-US"/>
         </w:rPr>
         <w:tab/>
         <w:t>NULL,</w:t>
@@ -4445,17 +4630,65 @@
           <w:b/>
           <w:bCs/>
           <w:sz w:val="24"/>
+          <w:lang w:val="en-US"/>
         </w:rPr>
       </w:pPr>
       <w:proofErr w:type="spellStart"/>
+      <w:r>
+        <w:rPr>
+          <w:b/>
+          <w:bCs/>
+          <w:sz w:val="24"/>
+          <w:lang w:val="en-US"/>
+        </w:rPr>
+        <w:t>art_qte</w:t>
+      </w:r>
+      <w:proofErr w:type="spellEnd"/>
+      <w:r>
+        <w:rPr>
+          <w:b/>
+          <w:bCs/>
+          <w:sz w:val="24"/>
+          <w:lang w:val="en-US"/>
+        </w:rPr>
+        <w:t xml:space="preserve"> </w:t>
+      </w:r>
+      <w:r>
+        <w:rPr>
+          <w:b/>
+          <w:bCs/>
+          <w:sz w:val="24"/>
+          <w:lang w:val="en-US"/>
+        </w:rPr>
+        <w:tab/>
+      </w:r>
+      <w:r>
+        <w:rPr>
+          <w:b/>
+          <w:bCs/>
+          <w:sz w:val="24"/>
+          <w:lang w:val="en-US"/>
+        </w:rPr>
+        <w:tab/>
+      </w:r>
+      <w:r>
+        <w:rPr>
+          <w:b/>
+          <w:bCs/>
+          <w:sz w:val="24"/>
+          <w:lang w:val="en-US"/>
+        </w:rPr>
+        <w:tab/>
+      </w:r>
       <w:proofErr w:type="gramStart"/>
       <w:r>
         <w:rPr>
           <w:b/>
           <w:bCs/>
           <w:sz w:val="24"/>
-        </w:rPr>
-        <w:t>art</w:t>
+          <w:lang w:val="en-US"/>
+        </w:rPr>
+        <w:t>INT(</w:t>
       </w:r>
       <w:proofErr w:type="gramEnd"/>
       <w:r>
@@ -4463,23 +4696,16 @@
           <w:b/>
           <w:bCs/>
           <w:sz w:val="24"/>
-        </w:rPr>
-        <w:t>_qte</w:t>
-      </w:r>
-      <w:proofErr w:type="spellEnd"/>
-      <w:r>
-        <w:rPr>
-          <w:b/>
-          <w:bCs/>
-          <w:sz w:val="24"/>
-        </w:rPr>
-        <w:t xml:space="preserve"> </w:t>
-      </w:r>
-      <w:r>
-        <w:rPr>
-          <w:b/>
-          <w:bCs/>
-          <w:sz w:val="24"/>
+          <w:lang w:val="en-US"/>
+        </w:rPr>
+        <w:t xml:space="preserve">8) </w:t>
+      </w:r>
+      <w:r>
+        <w:rPr>
+          <w:b/>
+          <w:bCs/>
+          <w:sz w:val="24"/>
+          <w:lang w:val="en-US"/>
         </w:rPr>
         <w:tab/>
       </w:r>
@@ -4488,6 +4714,7 @@
           <w:b/>
           <w:bCs/>
           <w:sz w:val="24"/>
+          <w:lang w:val="en-US"/>
         </w:rPr>
         <w:tab/>
       </w:r>
@@ -4496,31 +4723,7 @@
           <w:b/>
           <w:bCs/>
           <w:sz w:val="24"/>
-        </w:rPr>
-        <w:tab/>
-        <w:t xml:space="preserve">INT(8) </w:t>
-      </w:r>
-      <w:r>
-        <w:rPr>
-          <w:b/>
-          <w:bCs/>
-          <w:sz w:val="24"/>
-        </w:rPr>
-        <w:tab/>
-      </w:r>
-      <w:r>
-        <w:rPr>
-          <w:b/>
-          <w:bCs/>
-          <w:sz w:val="24"/>
-        </w:rPr>
-        <w:tab/>
-      </w:r>
-      <w:r>
-        <w:rPr>
-          <w:b/>
-          <w:bCs/>
-          <w:sz w:val="24"/>
+          <w:lang w:val="en-US"/>
         </w:rPr>
         <w:tab/>
         <w:t>NULL,</w:t>
@@ -4534,6 +4737,7 @@
           <w:b/>
           <w:bCs/>
           <w:sz w:val="24"/>
+          <w:lang w:val="en-US"/>
         </w:rPr>
       </w:pPr>
     </w:p>
@@ -4545,13 +4749,15 @@
           <w:b/>
           <w:bCs/>
           <w:sz w:val="24"/>
-        </w:rPr>
-      </w:pPr>
-      <w:r>
-        <w:rPr>
-          <w:b/>
-          <w:bCs/>
-          <w:sz w:val="24"/>
+          <w:lang w:val="en-US"/>
+        </w:rPr>
+      </w:pPr>
+      <w:r>
+        <w:rPr>
+          <w:b/>
+          <w:bCs/>
+          <w:sz w:val="24"/>
+          <w:lang w:val="en-US"/>
         </w:rPr>
         <w:t xml:space="preserve">CONSTRAINT </w:t>
       </w:r>
@@ -4560,6 +4766,7 @@
           <w:b/>
           <w:bCs/>
           <w:sz w:val="24"/>
+          <w:lang w:val="en-US"/>
         </w:rPr>
         <w:tab/>
       </w:r>
@@ -4568,6 +4775,7 @@
           <w:b/>
           <w:bCs/>
           <w:sz w:val="24"/>
+          <w:lang w:val="en-US"/>
         </w:rPr>
         <w:tab/>
       </w:r>
@@ -4576,6 +4784,7 @@
           <w:b/>
           <w:bCs/>
           <w:sz w:val="24"/>
+          <w:lang w:val="en-US"/>
         </w:rPr>
         <w:tab/>
       </w:r>
@@ -4585,6 +4794,7 @@
           <w:b/>
           <w:bCs/>
           <w:sz w:val="24"/>
+          <w:lang w:val="en-US"/>
         </w:rPr>
         <w:t>pk_art_code</w:t>
       </w:r>
@@ -4594,6 +4804,7 @@
           <w:b/>
           <w:bCs/>
           <w:sz w:val="24"/>
+          <w:lang w:val="en-US"/>
         </w:rPr>
         <w:tab/>
       </w:r>
@@ -4602,6 +4813,7 @@
           <w:b/>
           <w:bCs/>
           <w:sz w:val="24"/>
+          <w:lang w:val="en-US"/>
         </w:rPr>
         <w:tab/>
         <w:t>PRIMARY KEY (</w:t>
@@ -4612,6 +4824,7 @@
           <w:b/>
           <w:bCs/>
           <w:sz w:val="24"/>
+          <w:lang w:val="en-US"/>
         </w:rPr>
         <w:t>art_code</w:t>
       </w:r>
@@ -4621,6 +4834,7 @@
           <w:b/>
           <w:bCs/>
           <w:sz w:val="24"/>
+          <w:lang w:val="en-US"/>
         </w:rPr>
         <w:t>),</w:t>
       </w:r>
@@ -4810,17 +5024,65 @@
           <w:b/>
           <w:bCs/>
           <w:sz w:val="24"/>
+          <w:lang w:val="en-US"/>
         </w:rPr>
       </w:pPr>
       <w:proofErr w:type="spellStart"/>
+      <w:r>
+        <w:rPr>
+          <w:b/>
+          <w:bCs/>
+          <w:sz w:val="24"/>
+          <w:lang w:val="en-US"/>
+        </w:rPr>
+        <w:t>lig_num</w:t>
+      </w:r>
+      <w:proofErr w:type="spellEnd"/>
+      <w:r>
+        <w:rPr>
+          <w:b/>
+          <w:bCs/>
+          <w:sz w:val="24"/>
+          <w:lang w:val="en-US"/>
+        </w:rPr>
+        <w:tab/>
+      </w:r>
+      <w:r>
+        <w:rPr>
+          <w:b/>
+          <w:bCs/>
+          <w:sz w:val="24"/>
+          <w:lang w:val="en-US"/>
+        </w:rPr>
+        <w:tab/>
+      </w:r>
+      <w:r>
+        <w:rPr>
+          <w:b/>
+          <w:bCs/>
+          <w:sz w:val="24"/>
+          <w:lang w:val="en-US"/>
+        </w:rPr>
+        <w:tab/>
+      </w:r>
+      <w:r>
+        <w:rPr>
+          <w:b/>
+          <w:bCs/>
+          <w:sz w:val="24"/>
+          <w:lang w:val="en-US"/>
+        </w:rPr>
+        <w:tab/>
+      </w:r>
       <w:proofErr w:type="gramStart"/>
       <w:r>
         <w:rPr>
           <w:b/>
           <w:bCs/>
           <w:sz w:val="24"/>
-        </w:rPr>
-        <w:t>lig</w:t>
+          <w:lang w:val="en-US"/>
+        </w:rPr>
+        <w:t>INT(</w:t>
       </w:r>
       <w:proofErr w:type="gramEnd"/>
       <w:r>
@@ -4828,15 +5090,16 @@
           <w:b/>
           <w:bCs/>
           <w:sz w:val="24"/>
-        </w:rPr>
-        <w:t>_num</w:t>
-      </w:r>
-      <w:proofErr w:type="spellEnd"/>
-      <w:r>
-        <w:rPr>
-          <w:b/>
-          <w:bCs/>
-          <w:sz w:val="24"/>
+          <w:lang w:val="en-US"/>
+        </w:rPr>
+        <w:t>2)</w:t>
+      </w:r>
+      <w:r>
+        <w:rPr>
+          <w:b/>
+          <w:bCs/>
+          <w:sz w:val="24"/>
+          <w:lang w:val="en-US"/>
         </w:rPr>
         <w:tab/>
       </w:r>
@@ -4845,6 +5108,7 @@
           <w:b/>
           <w:bCs/>
           <w:sz w:val="24"/>
+          <w:lang w:val="en-US"/>
         </w:rPr>
         <w:tab/>
       </w:r>
@@ -4853,39 +5117,7 @@
           <w:b/>
           <w:bCs/>
           <w:sz w:val="24"/>
-        </w:rPr>
-        <w:tab/>
-      </w:r>
-      <w:r>
-        <w:rPr>
-          <w:b/>
-          <w:bCs/>
-          <w:sz w:val="24"/>
-        </w:rPr>
-        <w:tab/>
-        <w:t>INT(2)</w:t>
-      </w:r>
-      <w:r>
-        <w:rPr>
-          <w:b/>
-          <w:bCs/>
-          <w:sz w:val="24"/>
-        </w:rPr>
-        <w:tab/>
-      </w:r>
-      <w:r>
-        <w:rPr>
-          <w:b/>
-          <w:bCs/>
-          <w:sz w:val="24"/>
-        </w:rPr>
-        <w:tab/>
-      </w:r>
-      <w:r>
-        <w:rPr>
-          <w:b/>
-          <w:bCs/>
-          <w:sz w:val="24"/>
+          <w:lang w:val="en-US"/>
         </w:rPr>
         <w:tab/>
         <w:t>NOT NULL,</w:t>
@@ -4899,17 +5131,56 @@
           <w:b/>
           <w:bCs/>
           <w:sz w:val="24"/>
+          <w:lang w:val="en-US"/>
         </w:rPr>
       </w:pPr>
       <w:proofErr w:type="spellStart"/>
+      <w:r>
+        <w:rPr>
+          <w:b/>
+          <w:bCs/>
+          <w:sz w:val="24"/>
+          <w:lang w:val="en-US"/>
+        </w:rPr>
+        <w:t>lig_com_num</w:t>
+      </w:r>
+      <w:proofErr w:type="spellEnd"/>
+      <w:r>
+        <w:rPr>
+          <w:b/>
+          <w:bCs/>
+          <w:sz w:val="24"/>
+          <w:lang w:val="en-US"/>
+        </w:rPr>
+        <w:tab/>
+      </w:r>
+      <w:r>
+        <w:rPr>
+          <w:b/>
+          <w:bCs/>
+          <w:sz w:val="24"/>
+          <w:lang w:val="en-US"/>
+        </w:rPr>
+        <w:tab/>
+      </w:r>
+      <w:r>
+        <w:rPr>
+          <w:b/>
+          <w:bCs/>
+          <w:sz w:val="24"/>
+          <w:lang w:val="en-US"/>
+        </w:rPr>
+        <w:tab/>
+      </w:r>
       <w:proofErr w:type="gramStart"/>
       <w:r>
         <w:rPr>
           <w:b/>
           <w:bCs/>
           <w:sz w:val="24"/>
-        </w:rPr>
-        <w:t>lig</w:t>
+          <w:lang w:val="en-US"/>
+        </w:rPr>
+        <w:t>INT(</w:t>
       </w:r>
       <w:proofErr w:type="gramEnd"/>
       <w:r>
@@ -4917,15 +5188,16 @@
           <w:b/>
           <w:bCs/>
           <w:sz w:val="24"/>
-        </w:rPr>
-        <w:t>_com_num</w:t>
-      </w:r>
-      <w:proofErr w:type="spellEnd"/>
-      <w:r>
-        <w:rPr>
-          <w:b/>
-          <w:bCs/>
-          <w:sz w:val="24"/>
+          <w:lang w:val="en-US"/>
+        </w:rPr>
+        <w:t>4)</w:t>
+      </w:r>
+      <w:r>
+        <w:rPr>
+          <w:b/>
+          <w:bCs/>
+          <w:sz w:val="24"/>
+          <w:lang w:val="en-US"/>
         </w:rPr>
         <w:tab/>
       </w:r>
@@ -4934,6 +5206,7 @@
           <w:b/>
           <w:bCs/>
           <w:sz w:val="24"/>
+          <w:lang w:val="en-US"/>
         </w:rPr>
         <w:tab/>
       </w:r>
@@ -4942,31 +5215,7 @@
           <w:b/>
           <w:bCs/>
           <w:sz w:val="24"/>
-        </w:rPr>
-        <w:tab/>
-        <w:t>INT(4)</w:t>
-      </w:r>
-      <w:r>
-        <w:rPr>
-          <w:b/>
-          <w:bCs/>
-          <w:sz w:val="24"/>
-        </w:rPr>
-        <w:tab/>
-      </w:r>
-      <w:r>
-        <w:rPr>
-          <w:b/>
-          <w:bCs/>
-          <w:sz w:val="24"/>
-        </w:rPr>
-        <w:tab/>
-      </w:r>
-      <w:r>
-        <w:rPr>
-          <w:b/>
-          <w:bCs/>
-          <w:sz w:val="24"/>
+          <w:lang w:val="en-US"/>
         </w:rPr>
         <w:tab/>
         <w:t>NOT NULL,</w:t>
@@ -4980,17 +5229,47 @@
           <w:b/>
           <w:bCs/>
           <w:sz w:val="24"/>
+          <w:lang w:val="en-US"/>
         </w:rPr>
       </w:pPr>
       <w:proofErr w:type="spellStart"/>
+      <w:r>
+        <w:rPr>
+          <w:b/>
+          <w:bCs/>
+          <w:sz w:val="24"/>
+          <w:lang w:val="en-US"/>
+        </w:rPr>
+        <w:t>lig_art_code</w:t>
+      </w:r>
+      <w:proofErr w:type="spellEnd"/>
+      <w:r>
+        <w:rPr>
+          <w:b/>
+          <w:bCs/>
+          <w:sz w:val="24"/>
+          <w:lang w:val="en-US"/>
+        </w:rPr>
+        <w:tab/>
+      </w:r>
+      <w:r>
+        <w:rPr>
+          <w:b/>
+          <w:bCs/>
+          <w:sz w:val="24"/>
+          <w:lang w:val="en-US"/>
+        </w:rPr>
+        <w:tab/>
+      </w:r>
       <w:proofErr w:type="gramStart"/>
       <w:r>
         <w:rPr>
           <w:b/>
           <w:bCs/>
           <w:sz w:val="24"/>
-        </w:rPr>
-        <w:t>lig</w:t>
+          <w:lang w:val="en-US"/>
+        </w:rPr>
+        <w:t>VARCHAR(</w:t>
       </w:r>
       <w:proofErr w:type="gramEnd"/>
       <w:r>
@@ -4998,15 +5277,16 @@
           <w:b/>
           <w:bCs/>
           <w:sz w:val="24"/>
-        </w:rPr>
-        <w:t>_art_code</w:t>
-      </w:r>
-      <w:proofErr w:type="spellEnd"/>
-      <w:r>
-        <w:rPr>
-          <w:b/>
-          <w:bCs/>
-          <w:sz w:val="24"/>
+          <w:lang w:val="en-US"/>
+        </w:rPr>
+        <w:t>4)</w:t>
+      </w:r>
+      <w:r>
+        <w:rPr>
+          <w:b/>
+          <w:bCs/>
+          <w:sz w:val="24"/>
+          <w:lang w:val="en-US"/>
         </w:rPr>
         <w:tab/>
       </w:r>
@@ -5015,23 +5295,7 @@
           <w:b/>
           <w:bCs/>
           <w:sz w:val="24"/>
-        </w:rPr>
-        <w:tab/>
-        <w:t>VARCHAR(4)</w:t>
-      </w:r>
-      <w:r>
-        <w:rPr>
-          <w:b/>
-          <w:bCs/>
-          <w:sz w:val="24"/>
-        </w:rPr>
-        <w:tab/>
-      </w:r>
-      <w:r>
-        <w:rPr>
-          <w:b/>
-          <w:bCs/>
-          <w:sz w:val="24"/>
+          <w:lang w:val="en-US"/>
         </w:rPr>
         <w:tab/>
         <w:t>NOT NULL,</w:t>
@@ -5045,17 +5309,65 @@
           <w:b/>
           <w:bCs/>
           <w:sz w:val="24"/>
+          <w:lang w:val="en-US"/>
         </w:rPr>
       </w:pPr>
       <w:proofErr w:type="spellStart"/>
+      <w:r>
+        <w:rPr>
+          <w:b/>
+          <w:bCs/>
+          <w:sz w:val="24"/>
+          <w:lang w:val="en-US"/>
+        </w:rPr>
+        <w:t>lig_qte</w:t>
+      </w:r>
+      <w:proofErr w:type="spellEnd"/>
+      <w:r>
+        <w:rPr>
+          <w:b/>
+          <w:bCs/>
+          <w:sz w:val="24"/>
+          <w:lang w:val="en-US"/>
+        </w:rPr>
+        <w:tab/>
+      </w:r>
+      <w:r>
+        <w:rPr>
+          <w:b/>
+          <w:bCs/>
+          <w:sz w:val="24"/>
+          <w:lang w:val="en-US"/>
+        </w:rPr>
+        <w:tab/>
+      </w:r>
+      <w:r>
+        <w:rPr>
+          <w:b/>
+          <w:bCs/>
+          <w:sz w:val="24"/>
+          <w:lang w:val="en-US"/>
+        </w:rPr>
+        <w:tab/>
+      </w:r>
+      <w:r>
+        <w:rPr>
+          <w:b/>
+          <w:bCs/>
+          <w:sz w:val="24"/>
+          <w:lang w:val="en-US"/>
+        </w:rPr>
+        <w:tab/>
+      </w:r>
       <w:proofErr w:type="gramStart"/>
       <w:r>
         <w:rPr>
           <w:b/>
           <w:bCs/>
           <w:sz w:val="24"/>
-        </w:rPr>
-        <w:t>lig</w:t>
+          <w:lang w:val="en-US"/>
+        </w:rPr>
+        <w:t>INT(</w:t>
       </w:r>
       <w:proofErr w:type="gramEnd"/>
       <w:r>
@@ -5063,42 +5375,9 @@
           <w:b/>
           <w:bCs/>
           <w:sz w:val="24"/>
-        </w:rPr>
-        <w:t>_qte</w:t>
-      </w:r>
-      <w:proofErr w:type="spellEnd"/>
-      <w:r>
-        <w:rPr>
-          <w:b/>
-          <w:bCs/>
-          <w:sz w:val="24"/>
-        </w:rPr>
-        <w:tab/>
-      </w:r>
-      <w:r>
-        <w:rPr>
-          <w:b/>
-          <w:bCs/>
-          <w:sz w:val="24"/>
-        </w:rPr>
-        <w:tab/>
-      </w:r>
-      <w:r>
-        <w:rPr>
-          <w:b/>
-          <w:bCs/>
-          <w:sz w:val="24"/>
-        </w:rPr>
-        <w:tab/>
-      </w:r>
-      <w:r>
-        <w:rPr>
-          <w:b/>
-          <w:bCs/>
-          <w:sz w:val="24"/>
-        </w:rPr>
-        <w:tab/>
-        <w:t>INT(3)          NULL,</w:t>
+          <w:lang w:val="en-US"/>
+        </w:rPr>
+        <w:t>3)          NULL,</w:t>
       </w:r>
     </w:p>
     <w:p>
@@ -5109,17 +5388,47 @@
           <w:b/>
           <w:bCs/>
           <w:sz w:val="24"/>
+          <w:lang w:val="en-US"/>
         </w:rPr>
       </w:pPr>
       <w:proofErr w:type="spellStart"/>
+      <w:r>
+        <w:rPr>
+          <w:b/>
+          <w:bCs/>
+          <w:sz w:val="24"/>
+          <w:lang w:val="en-US"/>
+        </w:rPr>
+        <w:t>lig_art_prix</w:t>
+      </w:r>
+      <w:proofErr w:type="spellEnd"/>
+      <w:r>
+        <w:rPr>
+          <w:b/>
+          <w:bCs/>
+          <w:sz w:val="24"/>
+          <w:lang w:val="en-US"/>
+        </w:rPr>
+        <w:tab/>
+      </w:r>
+      <w:r>
+        <w:rPr>
+          <w:b/>
+          <w:bCs/>
+          <w:sz w:val="24"/>
+          <w:lang w:val="en-US"/>
+        </w:rPr>
+        <w:tab/>
+      </w:r>
       <w:proofErr w:type="gramStart"/>
       <w:r>
         <w:rPr>
           <w:b/>
           <w:bCs/>
           <w:sz w:val="24"/>
-        </w:rPr>
-        <w:t>lig</w:t>
+          <w:lang w:val="en-US"/>
+        </w:rPr>
+        <w:t>REAL(</w:t>
       </w:r>
       <w:proofErr w:type="gramEnd"/>
       <w:r>
@@ -5127,26 +5436,9 @@
           <w:b/>
           <w:bCs/>
           <w:sz w:val="24"/>
-        </w:rPr>
-        <w:t>_art_prix</w:t>
-      </w:r>
-      <w:proofErr w:type="spellEnd"/>
-      <w:r>
-        <w:rPr>
-          <w:b/>
-          <w:bCs/>
-          <w:sz w:val="24"/>
-        </w:rPr>
-        <w:tab/>
-      </w:r>
-      <w:r>
-        <w:rPr>
-          <w:b/>
-          <w:bCs/>
-          <w:sz w:val="24"/>
-        </w:rPr>
-        <w:tab/>
-        <w:t>REAL(9,2)       NULL,</w:t>
+          <w:lang w:val="en-US"/>
+        </w:rPr>
+        <w:t>9,2)       NULL,</w:t>
       </w:r>
     </w:p>
     <w:p>
@@ -5157,6 +5449,7 @@
           <w:b/>
           <w:bCs/>
           <w:sz w:val="24"/>
+          <w:lang w:val="en-US"/>
         </w:rPr>
       </w:pPr>
     </w:p>
@@ -5168,13 +5461,15 @@
           <w:b/>
           <w:bCs/>
           <w:sz w:val="24"/>
-        </w:rPr>
-      </w:pPr>
-      <w:r>
-        <w:rPr>
-          <w:b/>
-          <w:bCs/>
-          <w:sz w:val="24"/>
+          <w:lang w:val="en-US"/>
+        </w:rPr>
+      </w:pPr>
+      <w:r>
+        <w:rPr>
+          <w:b/>
+          <w:bCs/>
+          <w:sz w:val="24"/>
+          <w:lang w:val="en-US"/>
         </w:rPr>
         <w:t>CONSTRAINT</w:t>
       </w:r>
@@ -5183,6 +5478,7 @@
           <w:b/>
           <w:bCs/>
           <w:sz w:val="24"/>
+          <w:lang w:val="en-US"/>
         </w:rPr>
         <w:tab/>
       </w:r>
@@ -5191,6 +5487,7 @@
           <w:b/>
           <w:bCs/>
           <w:sz w:val="24"/>
+          <w:lang w:val="en-US"/>
         </w:rPr>
         <w:tab/>
       </w:r>
@@ -5199,6 +5496,7 @@
           <w:b/>
           <w:bCs/>
           <w:sz w:val="24"/>
+          <w:lang w:val="en-US"/>
         </w:rPr>
         <w:tab/>
       </w:r>
@@ -5208,6 +5506,7 @@
           <w:b/>
           <w:bCs/>
           <w:sz w:val="24"/>
+          <w:lang w:val="en-US"/>
         </w:rPr>
         <w:t>pk_lig_com_</w:t>
       </w:r>
@@ -5217,6 +5516,7 @@
           <w:b/>
           <w:bCs/>
           <w:sz w:val="24"/>
+          <w:lang w:val="en-US"/>
         </w:rPr>
         <w:t>num</w:t>
       </w:r>
@@ -5226,6 +5526,7 @@
           <w:b/>
           <w:bCs/>
           <w:sz w:val="24"/>
+          <w:lang w:val="en-US"/>
         </w:rPr>
         <w:t xml:space="preserve">  PRIMARY</w:t>
       </w:r>
@@ -5235,6 +5536,7 @@
           <w:b/>
           <w:bCs/>
           <w:sz w:val="24"/>
+          <w:lang w:val="en-US"/>
         </w:rPr>
         <w:t xml:space="preserve"> KEY (</w:t>
       </w:r>
@@ -5244,6 +5546,7 @@
           <w:b/>
           <w:bCs/>
           <w:sz w:val="24"/>
+          <w:lang w:val="en-US"/>
         </w:rPr>
         <w:t>lig_num</w:t>
       </w:r>
@@ -5253,6 +5556,7 @@
           <w:b/>
           <w:bCs/>
           <w:sz w:val="24"/>
+          <w:lang w:val="en-US"/>
         </w:rPr>
         <w:t xml:space="preserve">, </w:t>
       </w:r>
@@ -5262,6 +5566,7 @@
           <w:b/>
           <w:bCs/>
           <w:sz w:val="24"/>
+          <w:lang w:val="en-US"/>
         </w:rPr>
         <w:t>lig_com_num</w:t>
       </w:r>
@@ -5271,6 +5576,7 @@
           <w:b/>
           <w:bCs/>
           <w:sz w:val="24"/>
+          <w:lang w:val="en-US"/>
         </w:rPr>
         <w:t>),</w:t>
       </w:r>
@@ -5283,13 +5589,15 @@
           <w:b/>
           <w:bCs/>
           <w:sz w:val="24"/>
-        </w:rPr>
-      </w:pPr>
-      <w:r>
-        <w:rPr>
-          <w:b/>
-          <w:bCs/>
-          <w:sz w:val="24"/>
+          <w:lang w:val="en-US"/>
+        </w:rPr>
+      </w:pPr>
+      <w:r>
+        <w:rPr>
+          <w:b/>
+          <w:bCs/>
+          <w:sz w:val="24"/>
+          <w:lang w:val="en-US"/>
         </w:rPr>
         <w:t xml:space="preserve">CONSTRAINT </w:t>
       </w:r>
@@ -5298,6 +5606,7 @@
           <w:b/>
           <w:bCs/>
           <w:sz w:val="24"/>
+          <w:lang w:val="en-US"/>
         </w:rPr>
         <w:tab/>
       </w:r>
@@ -5306,6 +5615,7 @@
           <w:b/>
           <w:bCs/>
           <w:sz w:val="24"/>
+          <w:lang w:val="en-US"/>
         </w:rPr>
         <w:tab/>
       </w:r>
@@ -5314,6 +5624,7 @@
           <w:b/>
           <w:bCs/>
           <w:sz w:val="24"/>
+          <w:lang w:val="en-US"/>
         </w:rPr>
         <w:tab/>
       </w:r>
@@ -5323,6 +5634,7 @@
           <w:b/>
           <w:bCs/>
           <w:sz w:val="24"/>
+          <w:lang w:val="en-US"/>
         </w:rPr>
         <w:t>fk_lig_com_</w:t>
       </w:r>
@@ -5332,6 +5644,7 @@
           <w:b/>
           <w:bCs/>
           <w:sz w:val="24"/>
+          <w:lang w:val="en-US"/>
         </w:rPr>
         <w:t>num</w:t>
       </w:r>
@@ -5341,6 +5654,7 @@
           <w:b/>
           <w:bCs/>
           <w:sz w:val="24"/>
+          <w:lang w:val="en-US"/>
         </w:rPr>
         <w:t xml:space="preserve">  FOREIGN</w:t>
       </w:r>
@@ -5350,6 +5664,7 @@
           <w:b/>
           <w:bCs/>
           <w:sz w:val="24"/>
+          <w:lang w:val="en-US"/>
         </w:rPr>
         <w:t xml:space="preserve"> KEY (</w:t>
       </w:r>
@@ -5359,6 +5674,7 @@
           <w:b/>
           <w:bCs/>
           <w:sz w:val="24"/>
+          <w:lang w:val="en-US"/>
         </w:rPr>
         <w:t>lig_com_num</w:t>
       </w:r>
@@ -5368,8 +5684,9 @@
           <w:b/>
           <w:bCs/>
           <w:sz w:val="24"/>
-        </w:rPr>
-        <w:t>) REFERENCES commande (</w:t>
+          <w:lang w:val="en-US"/>
+        </w:rPr>
+        <w:t xml:space="preserve">) REFERENCES </w:t>
       </w:r>
       <w:proofErr w:type="spellStart"/>
       <w:r>
@@ -5377,6 +5694,27 @@
           <w:b/>
           <w:bCs/>
           <w:sz w:val="24"/>
+          <w:lang w:val="en-US"/>
+        </w:rPr>
+        <w:t>commande</w:t>
+      </w:r>
+      <w:proofErr w:type="spellEnd"/>
+      <w:r>
+        <w:rPr>
+          <w:b/>
+          <w:bCs/>
+          <w:sz w:val="24"/>
+          <w:lang w:val="en-US"/>
+        </w:rPr>
+        <w:t xml:space="preserve"> (</w:t>
+      </w:r>
+      <w:proofErr w:type="spellStart"/>
+      <w:r>
+        <w:rPr>
+          <w:b/>
+          <w:bCs/>
+          <w:sz w:val="24"/>
+          <w:lang w:val="en-US"/>
         </w:rPr>
         <w:t>com_num</w:t>
       </w:r>
@@ -5386,6 +5724,7 @@
           <w:b/>
           <w:bCs/>
           <w:sz w:val="24"/>
+          <w:lang w:val="en-US"/>
         </w:rPr>
         <w:t>),</w:t>
       </w:r>
@@ -5398,13 +5737,15 @@
           <w:b/>
           <w:bCs/>
           <w:sz w:val="24"/>
-        </w:rPr>
-      </w:pPr>
-      <w:r>
-        <w:rPr>
-          <w:b/>
-          <w:bCs/>
-          <w:sz w:val="24"/>
+          <w:lang w:val="en-US"/>
+        </w:rPr>
+      </w:pPr>
+      <w:r>
+        <w:rPr>
+          <w:b/>
+          <w:bCs/>
+          <w:sz w:val="24"/>
+          <w:lang w:val="en-US"/>
         </w:rPr>
         <w:t>CONSTRAINT</w:t>
       </w:r>
@@ -5413,6 +5754,7 @@
           <w:b/>
           <w:bCs/>
           <w:sz w:val="24"/>
+          <w:lang w:val="en-US"/>
         </w:rPr>
         <w:tab/>
       </w:r>
@@ -5421,6 +5763,7 @@
           <w:b/>
           <w:bCs/>
           <w:sz w:val="24"/>
+          <w:lang w:val="en-US"/>
         </w:rPr>
         <w:tab/>
       </w:r>
@@ -5429,6 +5772,7 @@
           <w:b/>
           <w:bCs/>
           <w:sz w:val="24"/>
+          <w:lang w:val="en-US"/>
         </w:rPr>
         <w:tab/>
       </w:r>
@@ -5438,6 +5782,7 @@
           <w:b/>
           <w:bCs/>
           <w:sz w:val="24"/>
+          <w:lang w:val="en-US"/>
         </w:rPr>
         <w:t>fk_lig_art_code</w:t>
       </w:r>
@@ -5447,6 +5792,7 @@
           <w:b/>
           <w:bCs/>
           <w:sz w:val="24"/>
+          <w:lang w:val="en-US"/>
         </w:rPr>
         <w:t xml:space="preserve"> FOREIGN KEY (</w:t>
       </w:r>
@@ -5456,6 +5802,7 @@
           <w:b/>
           <w:bCs/>
           <w:sz w:val="24"/>
+          <w:lang w:val="en-US"/>
         </w:rPr>
         <w:t>lig_art_code</w:t>
       </w:r>
@@ -5465,6 +5812,7 @@
           <w:b/>
           <w:bCs/>
           <w:sz w:val="24"/>
+          <w:lang w:val="en-US"/>
         </w:rPr>
         <w:t>) REFERENCES article (</w:t>
       </w:r>
@@ -5474,6 +5822,7 @@
           <w:b/>
           <w:bCs/>
           <w:sz w:val="24"/>
+          <w:lang w:val="en-US"/>
         </w:rPr>
         <w:t>art_code</w:t>
       </w:r>
@@ -5483,6 +5832,7 @@
           <w:b/>
           <w:bCs/>
           <w:sz w:val="24"/>
+          <w:lang w:val="en-US"/>
         </w:rPr>
         <w:t>)</w:t>
       </w:r>
@@ -8824,6 +9174,1245 @@
           <w:szCs w:val="24"/>
         </w:rPr>
       </w:pPr>
+      <w:r>
+        <w:rPr>
+          <w:b/>
+          <w:bCs/>
+          <w:sz w:val="32"/>
+          <w:szCs w:val="24"/>
+        </w:rPr>
+        <w:t>INSERT INTO CLIENTELLE (</w:t>
+      </w:r>
+      <w:proofErr w:type="spellStart"/>
+      <w:r>
+        <w:rPr>
+          <w:b/>
+          <w:bCs/>
+          <w:sz w:val="32"/>
+          <w:szCs w:val="24"/>
+        </w:rPr>
+        <w:t>cli_num</w:t>
+      </w:r>
+      <w:proofErr w:type="spellEnd"/>
+      <w:r>
+        <w:rPr>
+          <w:b/>
+          <w:bCs/>
+          <w:sz w:val="32"/>
+          <w:szCs w:val="24"/>
+        </w:rPr>
+        <w:t xml:space="preserve">, </w:t>
+      </w:r>
+      <w:proofErr w:type="spellStart"/>
+      <w:r>
+        <w:rPr>
+          <w:b/>
+          <w:bCs/>
+          <w:sz w:val="32"/>
+          <w:szCs w:val="24"/>
+        </w:rPr>
+        <w:t>cli_nom</w:t>
+      </w:r>
+      <w:proofErr w:type="spellEnd"/>
+      <w:r>
+        <w:rPr>
+          <w:b/>
+          <w:bCs/>
+          <w:sz w:val="32"/>
+          <w:szCs w:val="24"/>
+        </w:rPr>
+        <w:t xml:space="preserve">, </w:t>
+      </w:r>
+      <w:proofErr w:type="spellStart"/>
+      <w:r>
+        <w:rPr>
+          <w:b/>
+          <w:bCs/>
+          <w:sz w:val="32"/>
+          <w:szCs w:val="24"/>
+        </w:rPr>
+        <w:t>cli_prenom</w:t>
+      </w:r>
+      <w:proofErr w:type="spellEnd"/>
+      <w:r>
+        <w:rPr>
+          <w:b/>
+          <w:bCs/>
+          <w:sz w:val="32"/>
+          <w:szCs w:val="24"/>
+        </w:rPr>
+        <w:t xml:space="preserve">, </w:t>
+      </w:r>
+      <w:proofErr w:type="spellStart"/>
+      <w:r>
+        <w:rPr>
+          <w:b/>
+          <w:bCs/>
+          <w:sz w:val="32"/>
+          <w:szCs w:val="24"/>
+        </w:rPr>
+        <w:t>cli_solde</w:t>
+      </w:r>
+      <w:proofErr w:type="spellEnd"/>
+      <w:r>
+        <w:rPr>
+          <w:b/>
+          <w:bCs/>
+          <w:sz w:val="32"/>
+          <w:szCs w:val="24"/>
+        </w:rPr>
+        <w:t xml:space="preserve">, </w:t>
+      </w:r>
+      <w:proofErr w:type="spellStart"/>
+      <w:r>
+        <w:rPr>
+          <w:b/>
+          <w:bCs/>
+          <w:sz w:val="32"/>
+          <w:szCs w:val="24"/>
+        </w:rPr>
+        <w:t>cli_ville</w:t>
+      </w:r>
+      <w:proofErr w:type="spellEnd"/>
+      <w:r>
+        <w:rPr>
+          <w:b/>
+          <w:bCs/>
+          <w:sz w:val="32"/>
+          <w:szCs w:val="24"/>
+        </w:rPr>
+        <w:t xml:space="preserve">) </w:t>
+      </w:r>
+    </w:p>
+    <w:p>
+      <w:pPr>
+        <w:jc w:val="both"/>
+        <w:rPr>
+          <w:b/>
+          <w:bCs/>
+          <w:sz w:val="32"/>
+          <w:szCs w:val="24"/>
+        </w:rPr>
+      </w:pPr>
+      <w:r>
+        <w:rPr>
+          <w:b/>
+          <w:bCs/>
+          <w:sz w:val="32"/>
+          <w:szCs w:val="24"/>
+        </w:rPr>
+        <w:t xml:space="preserve">VALUES </w:t>
+      </w:r>
+    </w:p>
+    <w:p>
+      <w:pPr>
+        <w:jc w:val="both"/>
+        <w:rPr>
+          <w:b/>
+          <w:bCs/>
+          <w:sz w:val="32"/>
+          <w:szCs w:val="24"/>
+        </w:rPr>
+      </w:pPr>
+      <w:r>
+        <w:rPr>
+          <w:b/>
+          <w:bCs/>
+          <w:sz w:val="32"/>
+          <w:szCs w:val="24"/>
+        </w:rPr>
+        <w:t>(1010, 'Tremblay', 'Jean', 152.50, 'Québec'),</w:t>
+      </w:r>
+    </w:p>
+    <w:p>
+      <w:pPr>
+        <w:jc w:val="both"/>
+        <w:rPr>
+          <w:b/>
+          <w:bCs/>
+          <w:sz w:val="32"/>
+          <w:szCs w:val="24"/>
+        </w:rPr>
+      </w:pPr>
+      <w:r>
+        <w:rPr>
+          <w:b/>
+          <w:bCs/>
+          <w:sz w:val="32"/>
+          <w:szCs w:val="24"/>
+        </w:rPr>
+        <w:t>(1020, 'Gagnon', 'Julie', 325.00, NULL),</w:t>
+      </w:r>
+    </w:p>
+    <w:p>
+      <w:pPr>
+        <w:jc w:val="both"/>
+        <w:rPr>
+          <w:b/>
+          <w:bCs/>
+          <w:sz w:val="32"/>
+          <w:szCs w:val="24"/>
+        </w:rPr>
+      </w:pPr>
+      <w:r>
+        <w:rPr>
+          <w:b/>
+          <w:bCs/>
+          <w:sz w:val="32"/>
+          <w:szCs w:val="24"/>
+        </w:rPr>
+        <w:t>(1030, 'Bolduc', 'André', 0, 'Thetford Mines'),</w:t>
+      </w:r>
+    </w:p>
+    <w:p>
+      <w:pPr>
+        <w:jc w:val="both"/>
+        <w:rPr>
+          <w:b/>
+          <w:bCs/>
+          <w:sz w:val="32"/>
+          <w:szCs w:val="24"/>
+        </w:rPr>
+      </w:pPr>
+      <w:r>
+        <w:rPr>
+          <w:b/>
+          <w:bCs/>
+          <w:sz w:val="32"/>
+          <w:szCs w:val="24"/>
+        </w:rPr>
+        <w:t>(1040, 'Viger', 'Annie', 25.30, NULL),</w:t>
+      </w:r>
+    </w:p>
+    <w:p>
+      <w:pPr>
+        <w:jc w:val="both"/>
+        <w:rPr>
+          <w:b/>
+          <w:bCs/>
+          <w:sz w:val="32"/>
+          <w:szCs w:val="24"/>
+        </w:rPr>
+      </w:pPr>
+      <w:r>
+        <w:rPr>
+          <w:b/>
+          <w:bCs/>
+          <w:sz w:val="32"/>
+          <w:szCs w:val="24"/>
+        </w:rPr>
+        <w:t>(1050, 'Plamondon', 'Lucie', -1000.00, 'Montréal');</w:t>
+      </w:r>
+    </w:p>
+    <w:p>
+      <w:pPr>
+        <w:jc w:val="both"/>
+        <w:rPr>
+          <w:b/>
+          <w:bCs/>
+          <w:sz w:val="32"/>
+          <w:szCs w:val="24"/>
+        </w:rPr>
+      </w:pPr>
+    </w:p>
+    <w:p>
+      <w:pPr>
+        <w:jc w:val="both"/>
+        <w:rPr>
+          <w:b/>
+          <w:bCs/>
+          <w:sz w:val="32"/>
+          <w:szCs w:val="24"/>
+          <w:lang w:val="en-US"/>
+        </w:rPr>
+      </w:pPr>
+      <w:r>
+        <w:rPr>
+          <w:b/>
+          <w:bCs/>
+          <w:sz w:val="32"/>
+          <w:szCs w:val="24"/>
+          <w:lang w:val="en-US"/>
+        </w:rPr>
+        <w:t>INSERT INTO COMMANDE (</w:t>
+      </w:r>
+      <w:proofErr w:type="spellStart"/>
+      <w:r>
+        <w:rPr>
+          <w:b/>
+          <w:bCs/>
+          <w:sz w:val="32"/>
+          <w:szCs w:val="24"/>
+          <w:lang w:val="en-US"/>
+        </w:rPr>
+        <w:t>com_num</w:t>
+      </w:r>
+      <w:proofErr w:type="spellEnd"/>
+      <w:r>
+        <w:rPr>
+          <w:b/>
+          <w:bCs/>
+          <w:sz w:val="32"/>
+          <w:szCs w:val="24"/>
+          <w:lang w:val="en-US"/>
+        </w:rPr>
+        <w:t xml:space="preserve">, </w:t>
+      </w:r>
+      <w:proofErr w:type="spellStart"/>
+      <w:r>
+        <w:rPr>
+          <w:b/>
+          <w:bCs/>
+          <w:sz w:val="32"/>
+          <w:szCs w:val="24"/>
+          <w:lang w:val="en-US"/>
+        </w:rPr>
+        <w:t>com_date</w:t>
+      </w:r>
+      <w:proofErr w:type="spellEnd"/>
+      <w:r>
+        <w:rPr>
+          <w:b/>
+          <w:bCs/>
+          <w:sz w:val="32"/>
+          <w:szCs w:val="24"/>
+          <w:lang w:val="en-US"/>
+        </w:rPr>
+        <w:t xml:space="preserve">, </w:t>
+      </w:r>
+      <w:proofErr w:type="spellStart"/>
+      <w:r>
+        <w:rPr>
+          <w:b/>
+          <w:bCs/>
+          <w:sz w:val="32"/>
+          <w:szCs w:val="24"/>
+          <w:lang w:val="en-US"/>
+        </w:rPr>
+        <w:t>com_total</w:t>
+      </w:r>
+      <w:proofErr w:type="spellEnd"/>
+      <w:r>
+        <w:rPr>
+          <w:b/>
+          <w:bCs/>
+          <w:sz w:val="32"/>
+          <w:szCs w:val="24"/>
+          <w:lang w:val="en-US"/>
+        </w:rPr>
+        <w:t xml:space="preserve">, </w:t>
+      </w:r>
+      <w:proofErr w:type="spellStart"/>
+      <w:r>
+        <w:rPr>
+          <w:b/>
+          <w:bCs/>
+          <w:sz w:val="32"/>
+          <w:szCs w:val="24"/>
+          <w:lang w:val="en-US"/>
+        </w:rPr>
+        <w:t>com_rabais</w:t>
+      </w:r>
+      <w:proofErr w:type="spellEnd"/>
+      <w:r>
+        <w:rPr>
+          <w:b/>
+          <w:bCs/>
+          <w:sz w:val="32"/>
+          <w:szCs w:val="24"/>
+          <w:lang w:val="en-US"/>
+        </w:rPr>
+        <w:t xml:space="preserve">, </w:t>
+      </w:r>
+      <w:proofErr w:type="spellStart"/>
+      <w:r>
+        <w:rPr>
+          <w:b/>
+          <w:bCs/>
+          <w:sz w:val="32"/>
+          <w:szCs w:val="24"/>
+          <w:lang w:val="en-US"/>
+        </w:rPr>
+        <w:t>com_cli_num</w:t>
+      </w:r>
+      <w:proofErr w:type="spellEnd"/>
+      <w:r>
+        <w:rPr>
+          <w:b/>
+          <w:bCs/>
+          <w:sz w:val="32"/>
+          <w:szCs w:val="24"/>
+          <w:lang w:val="en-US"/>
+        </w:rPr>
+        <w:t xml:space="preserve">) </w:t>
+      </w:r>
+    </w:p>
+    <w:p>
+      <w:pPr>
+        <w:jc w:val="both"/>
+        <w:rPr>
+          <w:b/>
+          <w:bCs/>
+          <w:sz w:val="32"/>
+          <w:szCs w:val="24"/>
+          <w:lang w:val="en-US"/>
+        </w:rPr>
+      </w:pPr>
+      <w:r>
+        <w:rPr>
+          <w:b/>
+          <w:bCs/>
+          <w:sz w:val="32"/>
+          <w:szCs w:val="24"/>
+          <w:lang w:val="en-US"/>
+        </w:rPr>
+        <w:t xml:space="preserve">VALUES </w:t>
+      </w:r>
+    </w:p>
+    <w:p>
+      <w:pPr>
+        <w:jc w:val="both"/>
+        <w:rPr>
+          <w:b/>
+          <w:bCs/>
+          <w:sz w:val="32"/>
+          <w:szCs w:val="24"/>
+          <w:lang w:val="en-US"/>
+        </w:rPr>
+      </w:pPr>
+      <w:r>
+        <w:rPr>
+          <w:b/>
+          <w:bCs/>
+          <w:sz w:val="32"/>
+          <w:szCs w:val="24"/>
+          <w:lang w:val="en-US"/>
+        </w:rPr>
+        <w:t>(1000, STR_TO_</w:t>
+      </w:r>
+      <w:proofErr w:type="gramStart"/>
+      <w:r>
+        <w:rPr>
+          <w:b/>
+          <w:bCs/>
+          <w:sz w:val="32"/>
+          <w:szCs w:val="24"/>
+          <w:lang w:val="en-US"/>
+        </w:rPr>
+        <w:t>DATE(</w:t>
+      </w:r>
+      <w:proofErr w:type="gramEnd"/>
+      <w:r>
+        <w:rPr>
+          <w:b/>
+          <w:bCs/>
+          <w:sz w:val="32"/>
+          <w:szCs w:val="24"/>
+          <w:lang w:val="en-US"/>
+        </w:rPr>
+        <w:t>'30-05-2023', '%d-%m-%Y'), 230.00, 5, 1010),</w:t>
+      </w:r>
+    </w:p>
+    <w:p>
+      <w:pPr>
+        <w:jc w:val="both"/>
+        <w:rPr>
+          <w:b/>
+          <w:bCs/>
+          <w:sz w:val="32"/>
+          <w:szCs w:val="24"/>
+          <w:lang w:val="en-US"/>
+        </w:rPr>
+      </w:pPr>
+      <w:r>
+        <w:rPr>
+          <w:b/>
+          <w:bCs/>
+          <w:sz w:val="32"/>
+          <w:szCs w:val="24"/>
+          <w:lang w:val="en-US"/>
+        </w:rPr>
+        <w:t>(1001, STR_TO_</w:t>
+      </w:r>
+      <w:proofErr w:type="gramStart"/>
+      <w:r>
+        <w:rPr>
+          <w:b/>
+          <w:bCs/>
+          <w:sz w:val="32"/>
+          <w:szCs w:val="24"/>
+          <w:lang w:val="en-US"/>
+        </w:rPr>
+        <w:t>DATE(</w:t>
+      </w:r>
+      <w:proofErr w:type="gramEnd"/>
+      <w:r>
+        <w:rPr>
+          <w:b/>
+          <w:bCs/>
+          <w:sz w:val="32"/>
+          <w:szCs w:val="24"/>
+          <w:lang w:val="en-US"/>
+        </w:rPr>
+        <w:t>'12-06-2022', '%d-%m-%Y'), 0.40, 0, 1020),</w:t>
+      </w:r>
+    </w:p>
+    <w:p>
+      <w:pPr>
+        <w:jc w:val="both"/>
+        <w:rPr>
+          <w:b/>
+          <w:bCs/>
+          <w:sz w:val="32"/>
+          <w:szCs w:val="24"/>
+          <w:lang w:val="en-US"/>
+        </w:rPr>
+      </w:pPr>
+      <w:r>
+        <w:rPr>
+          <w:b/>
+          <w:bCs/>
+          <w:sz w:val="32"/>
+          <w:szCs w:val="24"/>
+          <w:lang w:val="en-US"/>
+        </w:rPr>
+        <w:t>(1002, STR_TO_</w:t>
+      </w:r>
+      <w:proofErr w:type="gramStart"/>
+      <w:r>
+        <w:rPr>
+          <w:b/>
+          <w:bCs/>
+          <w:sz w:val="32"/>
+          <w:szCs w:val="24"/>
+          <w:lang w:val="en-US"/>
+        </w:rPr>
+        <w:t>DATE(</w:t>
+      </w:r>
+      <w:proofErr w:type="gramEnd"/>
+      <w:r>
+        <w:rPr>
+          <w:b/>
+          <w:bCs/>
+          <w:sz w:val="32"/>
+          <w:szCs w:val="24"/>
+          <w:lang w:val="en-US"/>
+        </w:rPr>
+        <w:t>'25-01-2024', '%d-%m-%Y'), 22250.00, 97, 1030),</w:t>
+      </w:r>
+    </w:p>
+    <w:p>
+      <w:pPr>
+        <w:jc w:val="both"/>
+        <w:rPr>
+          <w:b/>
+          <w:bCs/>
+          <w:sz w:val="32"/>
+          <w:szCs w:val="24"/>
+          <w:lang w:val="en-US"/>
+        </w:rPr>
+      </w:pPr>
+      <w:r>
+        <w:rPr>
+          <w:b/>
+          <w:bCs/>
+          <w:sz w:val="32"/>
+          <w:szCs w:val="24"/>
+          <w:lang w:val="en-US"/>
+        </w:rPr>
+        <w:t>(1003, STR_TO_</w:t>
+      </w:r>
+      <w:proofErr w:type="gramStart"/>
+      <w:r>
+        <w:rPr>
+          <w:b/>
+          <w:bCs/>
+          <w:sz w:val="32"/>
+          <w:szCs w:val="24"/>
+          <w:lang w:val="en-US"/>
+        </w:rPr>
+        <w:t>DATE(</w:t>
+      </w:r>
+      <w:proofErr w:type="gramEnd"/>
+      <w:r>
+        <w:rPr>
+          <w:b/>
+          <w:bCs/>
+          <w:sz w:val="32"/>
+          <w:szCs w:val="24"/>
+          <w:lang w:val="en-US"/>
+        </w:rPr>
+        <w:t>'18-09-2022', '%d-%m-%Y'), 25.00, NULL, 1040),</w:t>
+      </w:r>
+    </w:p>
+    <w:p>
+      <w:pPr>
+        <w:jc w:val="both"/>
+        <w:rPr>
+          <w:b/>
+          <w:bCs/>
+          <w:sz w:val="32"/>
+          <w:szCs w:val="24"/>
+          <w:lang w:val="en-US"/>
+        </w:rPr>
+      </w:pPr>
+      <w:r>
+        <w:rPr>
+          <w:b/>
+          <w:bCs/>
+          <w:sz w:val="32"/>
+          <w:szCs w:val="24"/>
+          <w:lang w:val="en-US"/>
+        </w:rPr>
+        <w:t>(1004, STR_TO_</w:t>
+      </w:r>
+      <w:proofErr w:type="gramStart"/>
+      <w:r>
+        <w:rPr>
+          <w:b/>
+          <w:bCs/>
+          <w:sz w:val="32"/>
+          <w:szCs w:val="24"/>
+          <w:lang w:val="en-US"/>
+        </w:rPr>
+        <w:t>DATE(</w:t>
+      </w:r>
+      <w:proofErr w:type="gramEnd"/>
+      <w:r>
+        <w:rPr>
+          <w:b/>
+          <w:bCs/>
+          <w:sz w:val="32"/>
+          <w:szCs w:val="24"/>
+          <w:lang w:val="en-US"/>
+        </w:rPr>
+        <w:t>'05-11-2023', '%d-%m-%Y'), 88.50, NULL, 1050);</w:t>
+      </w:r>
+    </w:p>
+    <w:p>
+      <w:pPr>
+        <w:jc w:val="both"/>
+        <w:rPr>
+          <w:b/>
+          <w:bCs/>
+          <w:sz w:val="32"/>
+          <w:szCs w:val="24"/>
+          <w:lang w:val="en-US"/>
+        </w:rPr>
+      </w:pPr>
+    </w:p>
+    <w:p>
+      <w:pPr>
+        <w:jc w:val="both"/>
+        <w:rPr>
+          <w:b/>
+          <w:bCs/>
+          <w:sz w:val="32"/>
+          <w:szCs w:val="24"/>
+          <w:lang w:val="en-US"/>
+        </w:rPr>
+      </w:pPr>
+      <w:r>
+        <w:rPr>
+          <w:b/>
+          <w:bCs/>
+          <w:sz w:val="32"/>
+          <w:szCs w:val="24"/>
+          <w:lang w:val="en-US"/>
+        </w:rPr>
+        <w:t>INSERT INTO ARTICLE (</w:t>
+      </w:r>
+      <w:proofErr w:type="spellStart"/>
+      <w:r>
+        <w:rPr>
+          <w:b/>
+          <w:bCs/>
+          <w:sz w:val="32"/>
+          <w:szCs w:val="24"/>
+          <w:lang w:val="en-US"/>
+        </w:rPr>
+        <w:t>art_code</w:t>
+      </w:r>
+      <w:proofErr w:type="spellEnd"/>
+      <w:r>
+        <w:rPr>
+          <w:b/>
+          <w:bCs/>
+          <w:sz w:val="32"/>
+          <w:szCs w:val="24"/>
+          <w:lang w:val="en-US"/>
+        </w:rPr>
+        <w:t xml:space="preserve">, </w:t>
+      </w:r>
+      <w:proofErr w:type="spellStart"/>
+      <w:r>
+        <w:rPr>
+          <w:b/>
+          <w:bCs/>
+          <w:sz w:val="32"/>
+          <w:szCs w:val="24"/>
+          <w:lang w:val="en-US"/>
+        </w:rPr>
+        <w:t>art_nom</w:t>
+      </w:r>
+      <w:proofErr w:type="spellEnd"/>
+      <w:r>
+        <w:rPr>
+          <w:b/>
+          <w:bCs/>
+          <w:sz w:val="32"/>
+          <w:szCs w:val="24"/>
+          <w:lang w:val="en-US"/>
+        </w:rPr>
+        <w:t xml:space="preserve">, </w:t>
+      </w:r>
+      <w:proofErr w:type="spellStart"/>
+      <w:r>
+        <w:rPr>
+          <w:b/>
+          <w:bCs/>
+          <w:sz w:val="32"/>
+          <w:szCs w:val="24"/>
+          <w:lang w:val="en-US"/>
+        </w:rPr>
+        <w:t>art_prix</w:t>
+      </w:r>
+      <w:proofErr w:type="spellEnd"/>
+      <w:r>
+        <w:rPr>
+          <w:b/>
+          <w:bCs/>
+          <w:sz w:val="32"/>
+          <w:szCs w:val="24"/>
+          <w:lang w:val="en-US"/>
+        </w:rPr>
+        <w:t xml:space="preserve">, </w:t>
+      </w:r>
+      <w:proofErr w:type="spellStart"/>
+      <w:r>
+        <w:rPr>
+          <w:b/>
+          <w:bCs/>
+          <w:sz w:val="32"/>
+          <w:szCs w:val="24"/>
+          <w:lang w:val="en-US"/>
+        </w:rPr>
+        <w:t>art_qte</w:t>
+      </w:r>
+      <w:proofErr w:type="spellEnd"/>
+      <w:r>
+        <w:rPr>
+          <w:b/>
+          <w:bCs/>
+          <w:sz w:val="32"/>
+          <w:szCs w:val="24"/>
+          <w:lang w:val="en-US"/>
+        </w:rPr>
+        <w:t xml:space="preserve">) </w:t>
+      </w:r>
+    </w:p>
+    <w:p>
+      <w:pPr>
+        <w:jc w:val="both"/>
+        <w:rPr>
+          <w:b/>
+          <w:bCs/>
+          <w:sz w:val="32"/>
+          <w:szCs w:val="24"/>
+          <w:lang w:val="en-US"/>
+        </w:rPr>
+      </w:pPr>
+      <w:r>
+        <w:rPr>
+          <w:b/>
+          <w:bCs/>
+          <w:sz w:val="32"/>
+          <w:szCs w:val="24"/>
+          <w:lang w:val="en-US"/>
+        </w:rPr>
+        <w:t xml:space="preserve">VALUES </w:t>
+      </w:r>
+    </w:p>
+    <w:p>
+      <w:pPr>
+        <w:jc w:val="both"/>
+        <w:rPr>
+          <w:b/>
+          <w:bCs/>
+          <w:sz w:val="32"/>
+          <w:szCs w:val="24"/>
+          <w:lang w:val="en-US"/>
+        </w:rPr>
+      </w:pPr>
+      <w:r>
+        <w:rPr>
+          <w:b/>
+          <w:bCs/>
+          <w:sz w:val="32"/>
+          <w:szCs w:val="24"/>
+          <w:lang w:val="en-US"/>
+        </w:rPr>
+        <w:t>('AF10', 'Marteau', 22.50, 50),</w:t>
+      </w:r>
+    </w:p>
+    <w:p>
+      <w:pPr>
+        <w:jc w:val="both"/>
+        <w:rPr>
+          <w:b/>
+          <w:bCs/>
+          <w:sz w:val="32"/>
+          <w:szCs w:val="24"/>
+          <w:lang w:val="en-US"/>
+        </w:rPr>
+      </w:pPr>
+      <w:r>
+        <w:rPr>
+          <w:b/>
+          <w:bCs/>
+          <w:sz w:val="32"/>
+          <w:szCs w:val="24"/>
+          <w:lang w:val="en-US"/>
+        </w:rPr>
+        <w:t>('AB21', 'Clou', 0.10, 50),</w:t>
+      </w:r>
+    </w:p>
+    <w:p>
+      <w:pPr>
+        <w:jc w:val="both"/>
+        <w:rPr>
+          <w:b/>
+          <w:bCs/>
+          <w:sz w:val="32"/>
+          <w:szCs w:val="24"/>
+          <w:lang w:val="en-US"/>
+        </w:rPr>
+      </w:pPr>
+      <w:r>
+        <w:rPr>
+          <w:b/>
+          <w:bCs/>
+          <w:sz w:val="32"/>
+          <w:szCs w:val="24"/>
+          <w:lang w:val="en-US"/>
+        </w:rPr>
+        <w:t>('CF02', 'Planche', 215.00, 300),</w:t>
+      </w:r>
+    </w:p>
+    <w:p>
+      <w:pPr>
+        <w:jc w:val="both"/>
+        <w:rPr>
+          <w:b/>
+          <w:bCs/>
+          <w:sz w:val="32"/>
+          <w:szCs w:val="24"/>
+          <w:lang w:val="en-US"/>
+        </w:rPr>
+      </w:pPr>
+      <w:r>
+        <w:rPr>
+          <w:b/>
+          <w:bCs/>
+          <w:sz w:val="32"/>
+          <w:szCs w:val="24"/>
+          <w:lang w:val="en-US"/>
+        </w:rPr>
+        <w:t>('ED03', '</w:t>
+      </w:r>
+      <w:proofErr w:type="spellStart"/>
+      <w:r>
+        <w:rPr>
+          <w:b/>
+          <w:bCs/>
+          <w:sz w:val="32"/>
+          <w:szCs w:val="24"/>
+          <w:lang w:val="en-US"/>
+        </w:rPr>
+        <w:t>Tournevis</w:t>
+      </w:r>
+      <w:proofErr w:type="spellEnd"/>
+      <w:r>
+        <w:rPr>
+          <w:b/>
+          <w:bCs/>
+          <w:sz w:val="32"/>
+          <w:szCs w:val="24"/>
+          <w:lang w:val="en-US"/>
+        </w:rPr>
+        <w:t>', 25.10, 150),</w:t>
+      </w:r>
+    </w:p>
+    <w:p>
+      <w:pPr>
+        <w:jc w:val="both"/>
+        <w:rPr>
+          <w:b/>
+          <w:bCs/>
+          <w:sz w:val="32"/>
+          <w:szCs w:val="24"/>
+          <w:lang w:val="en-US"/>
+        </w:rPr>
+      </w:pPr>
+      <w:r>
+        <w:rPr>
+          <w:b/>
+          <w:bCs/>
+          <w:sz w:val="32"/>
+          <w:szCs w:val="24"/>
+          <w:lang w:val="en-US"/>
+        </w:rPr>
+        <w:t>('JK04', 'Scie', 22.00, 30</w:t>
+      </w:r>
+      <w:proofErr w:type="gramStart"/>
+      <w:r>
+        <w:rPr>
+          <w:b/>
+          <w:bCs/>
+          <w:sz w:val="32"/>
+          <w:szCs w:val="24"/>
+          <w:lang w:val="en-US"/>
+        </w:rPr>
+        <w:t>);</w:t>
+      </w:r>
+      <w:proofErr w:type="gramEnd"/>
+    </w:p>
+    <w:p>
+      <w:pPr>
+        <w:jc w:val="both"/>
+        <w:rPr>
+          <w:b/>
+          <w:bCs/>
+          <w:sz w:val="32"/>
+          <w:szCs w:val="24"/>
+          <w:lang w:val="en-US"/>
+        </w:rPr>
+      </w:pPr>
+    </w:p>
+    <w:p>
+      <w:pPr>
+        <w:jc w:val="both"/>
+        <w:rPr>
+          <w:b/>
+          <w:bCs/>
+          <w:sz w:val="32"/>
+          <w:szCs w:val="24"/>
+          <w:lang w:val="en-US"/>
+        </w:rPr>
+      </w:pPr>
+      <w:r>
+        <w:rPr>
+          <w:b/>
+          <w:bCs/>
+          <w:sz w:val="32"/>
+          <w:szCs w:val="24"/>
+          <w:lang w:val="en-US"/>
+        </w:rPr>
+        <w:lastRenderedPageBreak/>
+        <w:t>INSERT INTO LIGNECMD (</w:t>
+      </w:r>
+      <w:proofErr w:type="spellStart"/>
+      <w:r>
+        <w:rPr>
+          <w:b/>
+          <w:bCs/>
+          <w:sz w:val="32"/>
+          <w:szCs w:val="24"/>
+          <w:lang w:val="en-US"/>
+        </w:rPr>
+        <w:t>lig_num</w:t>
+      </w:r>
+      <w:proofErr w:type="spellEnd"/>
+      <w:r>
+        <w:rPr>
+          <w:b/>
+          <w:bCs/>
+          <w:sz w:val="32"/>
+          <w:szCs w:val="24"/>
+          <w:lang w:val="en-US"/>
+        </w:rPr>
+        <w:t xml:space="preserve">, </w:t>
+      </w:r>
+      <w:proofErr w:type="spellStart"/>
+      <w:r>
+        <w:rPr>
+          <w:b/>
+          <w:bCs/>
+          <w:sz w:val="32"/>
+          <w:szCs w:val="24"/>
+          <w:lang w:val="en-US"/>
+        </w:rPr>
+        <w:t>lig_com_num</w:t>
+      </w:r>
+      <w:proofErr w:type="spellEnd"/>
+      <w:r>
+        <w:rPr>
+          <w:b/>
+          <w:bCs/>
+          <w:sz w:val="32"/>
+          <w:szCs w:val="24"/>
+          <w:lang w:val="en-US"/>
+        </w:rPr>
+        <w:t xml:space="preserve">, </w:t>
+      </w:r>
+      <w:proofErr w:type="spellStart"/>
+      <w:r>
+        <w:rPr>
+          <w:b/>
+          <w:bCs/>
+          <w:sz w:val="32"/>
+          <w:szCs w:val="24"/>
+          <w:lang w:val="en-US"/>
+        </w:rPr>
+        <w:t>lig_art_code</w:t>
+      </w:r>
+      <w:proofErr w:type="spellEnd"/>
+      <w:r>
+        <w:rPr>
+          <w:b/>
+          <w:bCs/>
+          <w:sz w:val="32"/>
+          <w:szCs w:val="24"/>
+          <w:lang w:val="en-US"/>
+        </w:rPr>
+        <w:t xml:space="preserve">, </w:t>
+      </w:r>
+      <w:proofErr w:type="spellStart"/>
+      <w:r>
+        <w:rPr>
+          <w:b/>
+          <w:bCs/>
+          <w:sz w:val="32"/>
+          <w:szCs w:val="24"/>
+          <w:lang w:val="en-US"/>
+        </w:rPr>
+        <w:t>lig_qte</w:t>
+      </w:r>
+      <w:proofErr w:type="spellEnd"/>
+      <w:r>
+        <w:rPr>
+          <w:b/>
+          <w:bCs/>
+          <w:sz w:val="32"/>
+          <w:szCs w:val="24"/>
+          <w:lang w:val="en-US"/>
+        </w:rPr>
+        <w:t xml:space="preserve">, </w:t>
+      </w:r>
+      <w:proofErr w:type="spellStart"/>
+      <w:r>
+        <w:rPr>
+          <w:b/>
+          <w:bCs/>
+          <w:sz w:val="32"/>
+          <w:szCs w:val="24"/>
+          <w:lang w:val="en-US"/>
+        </w:rPr>
+        <w:t>lig_art_prix</w:t>
+      </w:r>
+      <w:proofErr w:type="spellEnd"/>
+      <w:r>
+        <w:rPr>
+          <w:b/>
+          <w:bCs/>
+          <w:sz w:val="32"/>
+          <w:szCs w:val="24"/>
+          <w:lang w:val="en-US"/>
+        </w:rPr>
+        <w:t xml:space="preserve">) </w:t>
+      </w:r>
+    </w:p>
+    <w:p>
+      <w:pPr>
+        <w:jc w:val="both"/>
+        <w:rPr>
+          <w:b/>
+          <w:bCs/>
+          <w:sz w:val="32"/>
+          <w:szCs w:val="24"/>
+          <w:lang w:val="en-US"/>
+        </w:rPr>
+      </w:pPr>
+      <w:r>
+        <w:rPr>
+          <w:b/>
+          <w:bCs/>
+          <w:sz w:val="32"/>
+          <w:szCs w:val="24"/>
+          <w:lang w:val="en-US"/>
+        </w:rPr>
+        <w:t xml:space="preserve">VALUES </w:t>
+      </w:r>
+    </w:p>
+    <w:p>
+      <w:pPr>
+        <w:jc w:val="both"/>
+        <w:rPr>
+          <w:b/>
+          <w:bCs/>
+          <w:sz w:val="32"/>
+          <w:szCs w:val="24"/>
+          <w:lang w:val="en-US"/>
+        </w:rPr>
+      </w:pPr>
+      <w:r>
+        <w:rPr>
+          <w:b/>
+          <w:bCs/>
+          <w:sz w:val="32"/>
+          <w:szCs w:val="24"/>
+          <w:lang w:val="en-US"/>
+        </w:rPr>
+        <w:t>(1, 1000, 'AF10', 10, 22.00),</w:t>
+      </w:r>
+    </w:p>
+    <w:p>
+      <w:pPr>
+        <w:jc w:val="both"/>
+        <w:rPr>
+          <w:b/>
+          <w:bCs/>
+          <w:sz w:val="32"/>
+          <w:szCs w:val="24"/>
+          <w:lang w:val="en-US"/>
+        </w:rPr>
+      </w:pPr>
+      <w:r>
+        <w:rPr>
+          <w:b/>
+          <w:bCs/>
+          <w:sz w:val="32"/>
+          <w:szCs w:val="24"/>
+          <w:lang w:val="en-US"/>
+        </w:rPr>
+        <w:t>(2, 1000, 'AB21', 100, 0.10),</w:t>
+      </w:r>
+    </w:p>
+    <w:p>
+      <w:pPr>
+        <w:jc w:val="both"/>
+        <w:rPr>
+          <w:b/>
+          <w:bCs/>
+          <w:sz w:val="32"/>
+          <w:szCs w:val="24"/>
+          <w:lang w:val="en-US"/>
+        </w:rPr>
+      </w:pPr>
+      <w:r>
+        <w:rPr>
+          <w:b/>
+          <w:bCs/>
+          <w:sz w:val="32"/>
+          <w:szCs w:val="24"/>
+          <w:lang w:val="en-US"/>
+        </w:rPr>
+        <w:t>(1, 1001, 'AB21', 4, 0.10),</w:t>
+      </w:r>
+    </w:p>
+    <w:p>
+      <w:pPr>
+        <w:jc w:val="both"/>
+        <w:rPr>
+          <w:b/>
+          <w:bCs/>
+          <w:sz w:val="32"/>
+          <w:szCs w:val="24"/>
+          <w:lang w:val="en-US"/>
+        </w:rPr>
+      </w:pPr>
+      <w:r>
+        <w:rPr>
+          <w:b/>
+          <w:bCs/>
+          <w:sz w:val="32"/>
+          <w:szCs w:val="24"/>
+          <w:lang w:val="en-US"/>
+        </w:rPr>
+        <w:t>(1, 1002, 'CF02', 100, 210.00),</w:t>
+      </w:r>
+    </w:p>
+    <w:p>
+      <w:pPr>
+        <w:jc w:val="both"/>
+        <w:rPr>
+          <w:b/>
+          <w:bCs/>
+          <w:sz w:val="32"/>
+          <w:szCs w:val="24"/>
+          <w:lang w:val="en-US"/>
+        </w:rPr>
+      </w:pPr>
+      <w:r>
+        <w:rPr>
+          <w:b/>
+          <w:bCs/>
+          <w:sz w:val="32"/>
+          <w:szCs w:val="24"/>
+          <w:lang w:val="en-US"/>
+        </w:rPr>
+        <w:t>(2, 1002, 'ED03', 50, 25.00),</w:t>
+      </w:r>
+    </w:p>
+    <w:p>
+      <w:pPr>
+        <w:jc w:val="both"/>
+        <w:rPr>
+          <w:b/>
+          <w:bCs/>
+          <w:sz w:val="32"/>
+          <w:szCs w:val="24"/>
+        </w:rPr>
+      </w:pPr>
+      <w:r>
+        <w:rPr>
+          <w:b/>
+          <w:bCs/>
+          <w:sz w:val="32"/>
+          <w:szCs w:val="24"/>
+        </w:rPr>
+        <w:t>(1, 1003, 'ED03', 1, 25.00),</w:t>
+      </w:r>
+    </w:p>
+    <w:p>
+      <w:pPr>
+        <w:jc w:val="both"/>
+        <w:rPr>
+          <w:b/>
+          <w:bCs/>
+          <w:sz w:val="32"/>
+          <w:szCs w:val="24"/>
+        </w:rPr>
+      </w:pPr>
+      <w:r>
+        <w:rPr>
+          <w:b/>
+          <w:bCs/>
+          <w:sz w:val="32"/>
+          <w:szCs w:val="24"/>
+        </w:rPr>
+        <w:t>(1, 1004, 'AB21', 5, 0.10),</w:t>
+      </w:r>
+    </w:p>
+    <w:p>
+      <w:pPr>
+        <w:jc w:val="both"/>
+        <w:rPr>
+          <w:b/>
+          <w:bCs/>
+          <w:sz w:val="32"/>
+          <w:szCs w:val="24"/>
+        </w:rPr>
+      </w:pPr>
+      <w:r>
+        <w:rPr>
+          <w:b/>
+          <w:bCs/>
+          <w:sz w:val="32"/>
+          <w:szCs w:val="24"/>
+        </w:rPr>
+        <w:t>(2, 1004, 'AF10', 4, 22.00);</w:t>
+      </w:r>
     </w:p>
     <w:p>
       <w:pPr>
@@ -8916,6 +10505,109 @@
         </w:rPr>
         <w:t xml:space="preserve"> points)</w:t>
       </w:r>
+    </w:p>
+    <w:p>
+      <w:pPr>
+        <w:spacing w:line="360" w:lineRule="auto"/>
+        <w:jc w:val="both"/>
+        <w:rPr>
+          <w:sz w:val="24"/>
+        </w:rPr>
+      </w:pPr>
+    </w:p>
+    <w:p>
+      <w:pPr>
+        <w:spacing w:line="360" w:lineRule="auto"/>
+        <w:jc w:val="both"/>
+        <w:rPr>
+          <w:sz w:val="24"/>
+          <w:lang w:val="en-US"/>
+        </w:rPr>
+      </w:pPr>
+      <w:r>
+        <w:rPr>
+          <w:sz w:val="24"/>
+          <w:lang w:val="en-US"/>
+        </w:rPr>
+        <w:t xml:space="preserve">CREATE TABLE </w:t>
+      </w:r>
+      <w:proofErr w:type="spellStart"/>
+      <w:r>
+        <w:rPr>
+          <w:sz w:val="24"/>
+          <w:lang w:val="en-US"/>
+        </w:rPr>
+        <w:t>ArticleTemp</w:t>
+      </w:r>
+      <w:proofErr w:type="spellEnd"/>
+      <w:r>
+        <w:rPr>
+          <w:sz w:val="24"/>
+          <w:lang w:val="en-US"/>
+        </w:rPr>
+        <w:t xml:space="preserve"> like </w:t>
+      </w:r>
+      <w:proofErr w:type="gramStart"/>
+      <w:r>
+        <w:rPr>
+          <w:sz w:val="24"/>
+          <w:lang w:val="en-US"/>
+        </w:rPr>
+        <w:t>article;</w:t>
+      </w:r>
+      <w:proofErr w:type="gramEnd"/>
+    </w:p>
+    <w:p>
+      <w:pPr>
+        <w:spacing w:line="360" w:lineRule="auto"/>
+        <w:jc w:val="both"/>
+        <w:rPr>
+          <w:sz w:val="24"/>
+          <w:lang w:val="en-US"/>
+        </w:rPr>
+      </w:pPr>
+    </w:p>
+    <w:p>
+      <w:pPr>
+        <w:spacing w:line="360" w:lineRule="auto"/>
+        <w:jc w:val="both"/>
+        <w:rPr>
+          <w:sz w:val="24"/>
+          <w:lang w:val="en-US"/>
+        </w:rPr>
+      </w:pPr>
+      <w:r>
+        <w:rPr>
+          <w:sz w:val="24"/>
+          <w:lang w:val="en-US"/>
+        </w:rPr>
+        <w:t xml:space="preserve">INSERT INTO </w:t>
+      </w:r>
+      <w:proofErr w:type="spellStart"/>
+      <w:r>
+        <w:rPr>
+          <w:sz w:val="24"/>
+          <w:lang w:val="en-US"/>
+        </w:rPr>
+        <w:t>ArticleTemp</w:t>
+      </w:r>
+      <w:proofErr w:type="spellEnd"/>
+      <w:r>
+        <w:rPr>
+          <w:sz w:val="24"/>
+          <w:lang w:val="en-US"/>
+        </w:rPr>
+        <w:t xml:space="preserve"> SELECT * FROM </w:t>
+      </w:r>
+      <w:proofErr w:type="gramStart"/>
+      <w:r>
+        <w:rPr>
+          <w:sz w:val="24"/>
+          <w:lang w:val="en-US"/>
+        </w:rPr>
+        <w:t>article;</w:t>
+      </w:r>
+      <w:proofErr w:type="gramEnd"/>
     </w:p>
     <w:p>
       <w:pPr>
@@ -9060,6 +10752,112 @@
         <w:spacing w:after="160" w:line="259" w:lineRule="auto"/>
         <w:rPr>
           <w:sz w:val="24"/>
+          <w:lang w:val="en-US"/>
+        </w:rPr>
+      </w:pPr>
+      <w:r>
+        <w:rPr>
+          <w:sz w:val="24"/>
+          <w:lang w:val="en-US"/>
+        </w:rPr>
+        <w:t xml:space="preserve">SELECT </w:t>
+      </w:r>
+      <w:proofErr w:type="spellStart"/>
+      <w:r>
+        <w:rPr>
+          <w:sz w:val="24"/>
+          <w:lang w:val="en-US"/>
+        </w:rPr>
+        <w:t>art_nom</w:t>
+      </w:r>
+      <w:proofErr w:type="spellEnd"/>
+      <w:r>
+        <w:rPr>
+          <w:sz w:val="24"/>
+          <w:lang w:val="en-US"/>
+        </w:rPr>
+        <w:t xml:space="preserve">, </w:t>
+      </w:r>
+      <w:proofErr w:type="spellStart"/>
+      <w:r>
+        <w:rPr>
+          <w:sz w:val="24"/>
+          <w:lang w:val="en-US"/>
+        </w:rPr>
+        <w:t>art_code</w:t>
+      </w:r>
+      <w:proofErr w:type="spellEnd"/>
+      <w:r>
+        <w:rPr>
+          <w:sz w:val="24"/>
+          <w:lang w:val="en-US"/>
+        </w:rPr>
+        <w:t xml:space="preserve">, </w:t>
+      </w:r>
+      <w:proofErr w:type="gramStart"/>
+      <w:r>
+        <w:rPr>
+          <w:sz w:val="24"/>
+          <w:lang w:val="en-US"/>
+        </w:rPr>
+        <w:t>format(</w:t>
+      </w:r>
+      <w:proofErr w:type="spellStart"/>
+      <w:proofErr w:type="gramEnd"/>
+      <w:r>
+        <w:rPr>
+          <w:sz w:val="24"/>
+          <w:lang w:val="en-US"/>
+        </w:rPr>
+        <w:t>art_prix</w:t>
+      </w:r>
+      <w:proofErr w:type="spellEnd"/>
+      <w:r>
+        <w:rPr>
+          <w:sz w:val="24"/>
+          <w:lang w:val="en-US"/>
+        </w:rPr>
+        <w:t xml:space="preserve"> * 1.10, 3) AS "PrixPlus10%", </w:t>
+      </w:r>
+      <w:proofErr w:type="spellStart"/>
+      <w:r>
+        <w:rPr>
+          <w:sz w:val="24"/>
+          <w:lang w:val="en-US"/>
+        </w:rPr>
+        <w:t>art_qte</w:t>
+      </w:r>
+      <w:proofErr w:type="spellEnd"/>
+      <w:r>
+        <w:rPr>
+          <w:sz w:val="24"/>
+          <w:lang w:val="en-US"/>
+        </w:rPr>
+        <w:t xml:space="preserve"> FROM </w:t>
+      </w:r>
+      <w:proofErr w:type="spellStart"/>
+      <w:r>
+        <w:rPr>
+          <w:sz w:val="24"/>
+          <w:lang w:val="en-US"/>
+        </w:rPr>
+        <w:t>ArticleTemp</w:t>
+      </w:r>
+      <w:proofErr w:type="spellEnd"/>
+      <w:r>
+        <w:rPr>
+          <w:sz w:val="24"/>
+          <w:lang w:val="en-US"/>
+        </w:rPr>
+        <w:t>;</w:t>
+      </w:r>
+    </w:p>
+    <w:p>
+      <w:pPr>
+        <w:spacing w:after="160" w:line="259" w:lineRule="auto"/>
+        <w:rPr>
+          <w:sz w:val="24"/>
+          <w:lang w:val="en-US"/>
         </w:rPr>
       </w:pPr>
     </w:p>
@@ -9243,6 +11041,7 @@
         <w:rPr>
           <w:noProof/>
         </w:rPr>
+        <w:lastRenderedPageBreak/>
         <w:t xml:space="preserve"> </w:t>
       </w:r>
       <w:r>
@@ -9319,7 +11118,6 @@
         <w:rPr>
           <w:sz w:val="24"/>
         </w:rPr>
-        <w:lastRenderedPageBreak/>
         <w:t xml:space="preserve">Afficher la valeur totale des stocks à partir de l’inventaire des articles (ne pas tenir compte des commandes actuelles). </w:t>
       </w:r>
       <w:r>
@@ -9730,6 +11528,7 @@
         <w:rPr>
           <w:sz w:val="24"/>
         </w:rPr>
+        <w:lastRenderedPageBreak/>
         <w:t>Afficher la somme</w:t>
       </w:r>
       <w:r>
@@ -10352,7 +12151,7 @@
 </file>
 
 <file path=word/endnotes.xml><?xml version="1.0" encoding="utf-8"?>
-<w:endnotes xmlns:wpc="http://schemas.microsoft.com/office/word/2010/wordprocessingCanvas" xmlns:cx="http://schemas.microsoft.com/office/drawing/2014/chartex" xmlns:cx1="http://schemas.microsoft.com/office/drawing/2015/9/8/chartex" xmlns:cx2="http://schemas.microsoft.com/office/drawing/2015/10/21/chartex" xmlns:cx3="http://schemas.microsoft.com/office/drawing/2016/5/9/chartex" xmlns:cx4="http://schemas.microsoft.com/office/drawing/2016/5/10/chartex" xmlns:cx5="http://schemas.microsoft.com/office/drawing/2016/5/11/chartex" xmlns:cx6="http://schemas.microsoft.com/office/drawing/2016/5/12/chartex" xmlns:cx7="http://schemas.microsoft.com/office/drawing/2016/5/13/chartex" xmlns:cx8="http://schemas.microsoft.com/office/drawing/2016/5/14/chartex" xmlns:mc="http://schemas.openxmlformats.org/markup-compatibility/2006" xmlns:aink="http://schemas.microsoft.com/office/drawing/2016/ink" xmlns:am3d="http://schemas.microsoft.com/office/drawing/2017/model3d" xmlns:o="urn:schemas-microsoft-com:office:office" xmlns:oel="http://schemas.microsoft.com/office/2019/extlst" xmlns:r="http://schemas.openxmlformats.org/officeDocument/2006/relationships" xmlns:m="http://schemas.openxmlformats.org/officeDocument/2006/math" xmlns:v="urn:schemas-microsoft-com:vml" xmlns:wp14="http://schemas.microsoft.com/office/word/2010/wordprocessingDrawing" xmlns:wp="http://schemas.openxmlformats.org/drawingml/2006/wordprocessingDrawing" xmlns:w10="urn:schemas-microsoft-com:office:word" xmlns:w="http://schemas.openxmlformats.org/wordprocessingml/2006/main" xmlns:w14="http://schemas.microsoft.com/office/word/2010/wordml" xmlns:w15="http://schemas.microsoft.com/office/word/2012/wordml" xmlns:w16cex="http://schemas.microsoft.com/office/word/2018/wordml/cex" xmlns:w16cid="http://schemas.microsoft.com/office/word/2016/wordml/cid" xmlns:w16="http://schemas.microsoft.com/office/word/2018/wordml" xmlns:w16sdtdh="http://schemas.microsoft.com/office/word/2020/wordml/sdtdatahash" xmlns:w16se="http://schemas.microsoft.com/office/word/2015/wordml/symex" xmlns:wpg="http://schemas.microsoft.com/office/word/2010/wordprocessingGroup" xmlns:wpi="http://schemas.microsoft.com/office/word/2010/wordprocessingInk" xmlns:wne="http://schemas.microsoft.com/office/word/2006/wordml" xmlns:wps="http://schemas.microsoft.com/office/word/2010/wordprocessingShape" mc:Ignorable="w14 w15 w16se w16cid w16 w16cex w16sdtdh wp14">
+<w:endnotes xmlns:wpc="http://schemas.microsoft.com/office/word/2010/wordprocessingCanvas" xmlns:cx="http://schemas.microsoft.com/office/drawing/2014/chartex" xmlns:cx1="http://schemas.microsoft.com/office/drawing/2015/9/8/chartex" xmlns:cx2="http://schemas.microsoft.com/office/drawing/2015/10/21/chartex" xmlns:cx3="http://schemas.microsoft.com/office/drawing/2016/5/9/chartex" xmlns:cx4="http://schemas.microsoft.com/office/drawing/2016/5/10/chartex" xmlns:cx5="http://schemas.microsoft.com/office/drawing/2016/5/11/chartex" xmlns:cx6="http://schemas.microsoft.com/office/drawing/2016/5/12/chartex" xmlns:cx7="http://schemas.microsoft.com/office/drawing/2016/5/13/chartex" xmlns:cx8="http://schemas.microsoft.com/office/drawing/2016/5/14/chartex" xmlns:mc="http://schemas.openxmlformats.org/markup-compatibility/2006" xmlns:aink="http://schemas.microsoft.com/office/drawing/2016/ink" xmlns:am3d="http://schemas.microsoft.com/office/drawing/2017/model3d" xmlns:o="urn:schemas-microsoft-com:office:office" xmlns:oel="http://schemas.microsoft.com/office/2019/extlst" xmlns:r="http://schemas.openxmlformats.org/officeDocument/2006/relationships" xmlns:m="http://schemas.openxmlformats.org/officeDocument/2006/math" xmlns:v="urn:schemas-microsoft-com:vml" xmlns:wp14="http://schemas.microsoft.com/office/word/2010/wordprocessingDrawing" xmlns:wp="http://schemas.openxmlformats.org/drawingml/2006/wordprocessingDrawing" xmlns:w10="urn:schemas-microsoft-com:office:word" xmlns:w="http://schemas.openxmlformats.org/wordprocessingml/2006/main" xmlns:w14="http://schemas.microsoft.com/office/word/2010/wordml" xmlns:w15="http://schemas.microsoft.com/office/word/2012/wordml" xmlns:w16cex="http://schemas.microsoft.com/office/word/2018/wordml/cex" xmlns:w16cid="http://schemas.microsoft.com/office/word/2016/wordml/cid" xmlns:w16="http://schemas.microsoft.com/office/word/2018/wordml" xmlns:w16du="http://schemas.microsoft.com/office/word/2023/wordml/word16du" xmlns:w16sdtdh="http://schemas.microsoft.com/office/word/2020/wordml/sdtdatahash" xmlns:w16se="http://schemas.microsoft.com/office/word/2015/wordml/symex" xmlns:wpg="http://schemas.microsoft.com/office/word/2010/wordprocessingGroup" xmlns:wpi="http://schemas.microsoft.com/office/word/2010/wordprocessingInk" xmlns:wne="http://schemas.microsoft.com/office/word/2006/wordml" xmlns:wps="http://schemas.microsoft.com/office/word/2010/wordprocessingShape" mc:Ignorable="w14 w15 w16se w16cid w16 w16cex w16sdtdh w16du wp14">
   <w:endnote w:type="separator" w:id="-1">
     <w:p>
       <w:r>
@@ -10371,7 +12170,7 @@
 </file>
 
 <file path=word/footer1.xml><?xml version="1.0" encoding="utf-8"?>
-<w:ftr xmlns:wpc="http://schemas.microsoft.com/office/word/2010/wordprocessingCanvas" xmlns:cx="http://schemas.microsoft.com/office/drawing/2014/chartex" xmlns:cx1="http://schemas.microsoft.com/office/drawing/2015/9/8/chartex" xmlns:cx2="http://schemas.microsoft.com/office/drawing/2015/10/21/chartex" xmlns:cx3="http://schemas.microsoft.com/office/drawing/2016/5/9/chartex" xmlns:cx4="http://schemas.microsoft.com/office/drawing/2016/5/10/chartex" xmlns:cx5="http://schemas.microsoft.com/office/drawing/2016/5/11/chartex" xmlns:cx6="http://schemas.microsoft.com/office/drawing/2016/5/12/chartex" xmlns:cx7="http://schemas.microsoft.com/office/drawing/2016/5/13/chartex" xmlns:cx8="http://schemas.microsoft.com/office/drawing/2016/5/14/chartex" xmlns:mc="http://schemas.openxmlformats.org/markup-compatibility/2006" xmlns:aink="http://schemas.microsoft.com/office/drawing/2016/ink" xmlns:am3d="http://schemas.microsoft.com/office/drawing/2017/model3d" xmlns:o="urn:schemas-microsoft-com:office:office" xmlns:oel="http://schemas.microsoft.com/office/2019/extlst" xmlns:r="http://schemas.openxmlformats.org/officeDocument/2006/relationships" xmlns:m="http://schemas.openxmlformats.org/officeDocument/2006/math" xmlns:v="urn:schemas-microsoft-com:vml" xmlns:wp14="http://schemas.microsoft.com/office/word/2010/wordprocessingDrawing" xmlns:wp="http://schemas.openxmlformats.org/drawingml/2006/wordprocessingDrawing" xmlns:w10="urn:schemas-microsoft-com:office:word" xmlns:w="http://schemas.openxmlformats.org/wordprocessingml/2006/main" xmlns:w14="http://schemas.microsoft.com/office/word/2010/wordml" xmlns:w15="http://schemas.microsoft.com/office/word/2012/wordml" xmlns:w16cex="http://schemas.microsoft.com/office/word/2018/wordml/cex" xmlns:w16cid="http://schemas.microsoft.com/office/word/2016/wordml/cid" xmlns:w16="http://schemas.microsoft.com/office/word/2018/wordml" xmlns:w16sdtdh="http://schemas.microsoft.com/office/word/2020/wordml/sdtdatahash" xmlns:w16se="http://schemas.microsoft.com/office/word/2015/wordml/symex" xmlns:wpg="http://schemas.microsoft.com/office/word/2010/wordprocessingGroup" xmlns:wpi="http://schemas.microsoft.com/office/word/2010/wordprocessingInk" xmlns:wne="http://schemas.microsoft.com/office/word/2006/wordml" xmlns:wps="http://schemas.microsoft.com/office/word/2010/wordprocessingShape" mc:Ignorable="w14 w15 w16se w16cid w16 w16cex w16sdtdh wp14">
+<w:ftr xmlns:wpc="http://schemas.microsoft.com/office/word/2010/wordprocessingCanvas" xmlns:cx="http://schemas.microsoft.com/office/drawing/2014/chartex" xmlns:cx1="http://schemas.microsoft.com/office/drawing/2015/9/8/chartex" xmlns:cx2="http://schemas.microsoft.com/office/drawing/2015/10/21/chartex" xmlns:cx3="http://schemas.microsoft.com/office/drawing/2016/5/9/chartex" xmlns:cx4="http://schemas.microsoft.com/office/drawing/2016/5/10/chartex" xmlns:cx5="http://schemas.microsoft.com/office/drawing/2016/5/11/chartex" xmlns:cx6="http://schemas.microsoft.com/office/drawing/2016/5/12/chartex" xmlns:cx7="http://schemas.microsoft.com/office/drawing/2016/5/13/chartex" xmlns:cx8="http://schemas.microsoft.com/office/drawing/2016/5/14/chartex" xmlns:mc="http://schemas.openxmlformats.org/markup-compatibility/2006" xmlns:aink="http://schemas.microsoft.com/office/drawing/2016/ink" xmlns:am3d="http://schemas.microsoft.com/office/drawing/2017/model3d" xmlns:o="urn:schemas-microsoft-com:office:office" xmlns:oel="http://schemas.microsoft.com/office/2019/extlst" xmlns:r="http://schemas.openxmlformats.org/officeDocument/2006/relationships" xmlns:m="http://schemas.openxmlformats.org/officeDocument/2006/math" xmlns:v="urn:schemas-microsoft-com:vml" xmlns:wp14="http://schemas.microsoft.com/office/word/2010/wordprocessingDrawing" xmlns:wp="http://schemas.openxmlformats.org/drawingml/2006/wordprocessingDrawing" xmlns:w10="urn:schemas-microsoft-com:office:word" xmlns:w="http://schemas.openxmlformats.org/wordprocessingml/2006/main" xmlns:w14="http://schemas.microsoft.com/office/word/2010/wordml" xmlns:w15="http://schemas.microsoft.com/office/word/2012/wordml" xmlns:w16cex="http://schemas.microsoft.com/office/word/2018/wordml/cex" xmlns:w16cid="http://schemas.microsoft.com/office/word/2016/wordml/cid" xmlns:w16="http://schemas.microsoft.com/office/word/2018/wordml" xmlns:w16du="http://schemas.microsoft.com/office/word/2023/wordml/word16du" xmlns:w16sdtdh="http://schemas.microsoft.com/office/word/2020/wordml/sdtdatahash" xmlns:w16se="http://schemas.microsoft.com/office/word/2015/wordml/symex" xmlns:wpg="http://schemas.microsoft.com/office/word/2010/wordprocessingGroup" xmlns:wpi="http://schemas.microsoft.com/office/word/2010/wordprocessingInk" xmlns:wne="http://schemas.microsoft.com/office/word/2006/wordml" xmlns:wps="http://schemas.microsoft.com/office/word/2010/wordprocessingShape" mc:Ignorable="w14 w15 w16se w16cid w16 w16cex w16sdtdh w16du wp14">
   <w:tbl>
     <w:tblPr>
       <w:tblW w:w="0" w:type="auto"/>
@@ -10465,7 +12264,7 @@
 </file>
 
 <file path=word/footnotes.xml><?xml version="1.0" encoding="utf-8"?>
-<w:footnotes xmlns:wpc="http://schemas.microsoft.com/office/word/2010/wordprocessingCanvas" xmlns:cx="http://schemas.microsoft.com/office/drawing/2014/chartex" xmlns:cx1="http://schemas.microsoft.com/office/drawing/2015/9/8/chartex" xmlns:cx2="http://schemas.microsoft.com/office/drawing/2015/10/21/chartex" xmlns:cx3="http://schemas.microsoft.com/office/drawing/2016/5/9/chartex" xmlns:cx4="http://schemas.microsoft.com/office/drawing/2016/5/10/chartex" xmlns:cx5="http://schemas.microsoft.com/office/drawing/2016/5/11/chartex" xmlns:cx6="http://schemas.microsoft.com/office/drawing/2016/5/12/chartex" xmlns:cx7="http://schemas.microsoft.com/office/drawing/2016/5/13/chartex" xmlns:cx8="http://schemas.microsoft.com/office/drawing/2016/5/14/chartex" xmlns:mc="http://schemas.openxmlformats.org/markup-compatibility/2006" xmlns:aink="http://schemas.microsoft.com/office/drawing/2016/ink" xmlns:am3d="http://schemas.microsoft.com/office/drawing/2017/model3d" xmlns:o="urn:schemas-microsoft-com:office:office" xmlns:oel="http://schemas.microsoft.com/office/2019/extlst" xmlns:r="http://schemas.openxmlformats.org/officeDocument/2006/relationships" xmlns:m="http://schemas.openxmlformats.org/officeDocument/2006/math" xmlns:v="urn:schemas-microsoft-com:vml" xmlns:wp14="http://schemas.microsoft.com/office/word/2010/wordprocessingDrawing" xmlns:wp="http://schemas.openxmlformats.org/drawingml/2006/wordprocessingDrawing" xmlns:w10="urn:schemas-microsoft-com:office:word" xmlns:w="http://schemas.openxmlformats.org/wordprocessingml/2006/main" xmlns:w14="http://schemas.microsoft.com/office/word/2010/wordml" xmlns:w15="http://schemas.microsoft.com/office/word/2012/wordml" xmlns:w16cex="http://schemas.microsoft.com/office/word/2018/wordml/cex" xmlns:w16cid="http://schemas.microsoft.com/office/word/2016/wordml/cid" xmlns:w16="http://schemas.microsoft.com/office/word/2018/wordml" xmlns:w16sdtdh="http://schemas.microsoft.com/office/word/2020/wordml/sdtdatahash" xmlns:w16se="http://schemas.microsoft.com/office/word/2015/wordml/symex" xmlns:wpg="http://schemas.microsoft.com/office/word/2010/wordprocessingGroup" xmlns:wpi="http://schemas.microsoft.com/office/word/2010/wordprocessingInk" xmlns:wne="http://schemas.microsoft.com/office/word/2006/wordml" xmlns:wps="http://schemas.microsoft.com/office/word/2010/wordprocessingShape" mc:Ignorable="w14 w15 w16se w16cid w16 w16cex w16sdtdh wp14">
+<w:footnotes xmlns:wpc="http://schemas.microsoft.com/office/word/2010/wordprocessingCanvas" xmlns:cx="http://schemas.microsoft.com/office/drawing/2014/chartex" xmlns:cx1="http://schemas.microsoft.com/office/drawing/2015/9/8/chartex" xmlns:cx2="http://schemas.microsoft.com/office/drawing/2015/10/21/chartex" xmlns:cx3="http://schemas.microsoft.com/office/drawing/2016/5/9/chartex" xmlns:cx4="http://schemas.microsoft.com/office/drawing/2016/5/10/chartex" xmlns:cx5="http://schemas.microsoft.com/office/drawing/2016/5/11/chartex" xmlns:cx6="http://schemas.microsoft.com/office/drawing/2016/5/12/chartex" xmlns:cx7="http://schemas.microsoft.com/office/drawing/2016/5/13/chartex" xmlns:cx8="http://schemas.microsoft.com/office/drawing/2016/5/14/chartex" xmlns:mc="http://schemas.openxmlformats.org/markup-compatibility/2006" xmlns:aink="http://schemas.microsoft.com/office/drawing/2016/ink" xmlns:am3d="http://schemas.microsoft.com/office/drawing/2017/model3d" xmlns:o="urn:schemas-microsoft-com:office:office" xmlns:oel="http://schemas.microsoft.com/office/2019/extlst" xmlns:r="http://schemas.openxmlformats.org/officeDocument/2006/relationships" xmlns:m="http://schemas.openxmlformats.org/officeDocument/2006/math" xmlns:v="urn:schemas-microsoft-com:vml" xmlns:wp14="http://schemas.microsoft.com/office/word/2010/wordprocessingDrawing" xmlns:wp="http://schemas.openxmlformats.org/drawingml/2006/wordprocessingDrawing" xmlns:w10="urn:schemas-microsoft-com:office:word" xmlns:w="http://schemas.openxmlformats.org/wordprocessingml/2006/main" xmlns:w14="http://schemas.microsoft.com/office/word/2010/wordml" xmlns:w15="http://schemas.microsoft.com/office/word/2012/wordml" xmlns:w16cex="http://schemas.microsoft.com/office/word/2018/wordml/cex" xmlns:w16cid="http://schemas.microsoft.com/office/word/2016/wordml/cid" xmlns:w16="http://schemas.microsoft.com/office/word/2018/wordml" xmlns:w16du="http://schemas.microsoft.com/office/word/2023/wordml/word16du" xmlns:w16sdtdh="http://schemas.microsoft.com/office/word/2020/wordml/sdtdatahash" xmlns:w16se="http://schemas.microsoft.com/office/word/2015/wordml/symex" xmlns:wpg="http://schemas.microsoft.com/office/word/2010/wordprocessingGroup" xmlns:wpi="http://schemas.microsoft.com/office/word/2010/wordprocessingInk" xmlns:wne="http://schemas.microsoft.com/office/word/2006/wordml" xmlns:wps="http://schemas.microsoft.com/office/word/2010/wordprocessingShape" mc:Ignorable="w14 w15 w16se w16cid w16 w16cex w16sdtdh w16du wp14">
   <w:footnote w:type="separator" w:id="-1">
     <w:p>
       <w:r>
@@ -10484,7 +12283,7 @@
 </file>
 
 <file path=word/header1.xml><?xml version="1.0" encoding="utf-8"?>
-<w:hdr xmlns:wpc="http://schemas.microsoft.com/office/word/2010/wordprocessingCanvas" xmlns:cx="http://schemas.microsoft.com/office/drawing/2014/chartex" xmlns:cx1="http://schemas.microsoft.com/office/drawing/2015/9/8/chartex" xmlns:cx2="http://schemas.microsoft.com/office/drawing/2015/10/21/chartex" xmlns:cx3="http://schemas.microsoft.com/office/drawing/2016/5/9/chartex" xmlns:cx4="http://schemas.microsoft.com/office/drawing/2016/5/10/chartex" xmlns:cx5="http://schemas.microsoft.com/office/drawing/2016/5/11/chartex" xmlns:cx6="http://schemas.microsoft.com/office/drawing/2016/5/12/chartex" xmlns:cx7="http://schemas.microsoft.com/office/drawing/2016/5/13/chartex" xmlns:cx8="http://schemas.microsoft.com/office/drawing/2016/5/14/chartex" xmlns:mc="http://schemas.openxmlformats.org/markup-compatibility/2006" xmlns:aink="http://schemas.microsoft.com/office/drawing/2016/ink" xmlns:am3d="http://schemas.microsoft.com/office/drawing/2017/model3d" xmlns:o="urn:schemas-microsoft-com:office:office" xmlns:oel="http://schemas.microsoft.com/office/2019/extlst" xmlns:r="http://schemas.openxmlformats.org/officeDocument/2006/relationships" xmlns:m="http://schemas.openxmlformats.org/officeDocument/2006/math" xmlns:v="urn:schemas-microsoft-com:vml" xmlns:wp14="http://schemas.microsoft.com/office/word/2010/wordprocessingDrawing" xmlns:wp="http://schemas.openxmlformats.org/drawingml/2006/wordprocessingDrawing" xmlns:w10="urn:schemas-microsoft-com:office:word" xmlns:w="http://schemas.openxmlformats.org/wordprocessingml/2006/main" xmlns:w14="http://schemas.microsoft.com/office/word/2010/wordml" xmlns:w15="http://schemas.microsoft.com/office/word/2012/wordml" xmlns:w16cex="http://schemas.microsoft.com/office/word/2018/wordml/cex" xmlns:w16cid="http://schemas.microsoft.com/office/word/2016/wordml/cid" xmlns:w16="http://schemas.microsoft.com/office/word/2018/wordml" xmlns:w16sdtdh="http://schemas.microsoft.com/office/word/2020/wordml/sdtdatahash" xmlns:w16se="http://schemas.microsoft.com/office/word/2015/wordml/symex" xmlns:wpg="http://schemas.microsoft.com/office/word/2010/wordprocessingGroup" xmlns:wpi="http://schemas.microsoft.com/office/word/2010/wordprocessingInk" xmlns:wne="http://schemas.microsoft.com/office/word/2006/wordml" xmlns:wps="http://schemas.microsoft.com/office/word/2010/wordprocessingShape" mc:Ignorable="w14 w15 w16se w16cid w16 w16cex w16sdtdh wp14">
+<w:hdr xmlns:wpc="http://schemas.microsoft.com/office/word/2010/wordprocessingCanvas" xmlns:cx="http://schemas.microsoft.com/office/drawing/2014/chartex" xmlns:cx1="http://schemas.microsoft.com/office/drawing/2015/9/8/chartex" xmlns:cx2="http://schemas.microsoft.com/office/drawing/2015/10/21/chartex" xmlns:cx3="http://schemas.microsoft.com/office/drawing/2016/5/9/chartex" xmlns:cx4="http://schemas.microsoft.com/office/drawing/2016/5/10/chartex" xmlns:cx5="http://schemas.microsoft.com/office/drawing/2016/5/11/chartex" xmlns:cx6="http://schemas.microsoft.com/office/drawing/2016/5/12/chartex" xmlns:cx7="http://schemas.microsoft.com/office/drawing/2016/5/13/chartex" xmlns:cx8="http://schemas.microsoft.com/office/drawing/2016/5/14/chartex" xmlns:mc="http://schemas.openxmlformats.org/markup-compatibility/2006" xmlns:aink="http://schemas.microsoft.com/office/drawing/2016/ink" xmlns:am3d="http://schemas.microsoft.com/office/drawing/2017/model3d" xmlns:o="urn:schemas-microsoft-com:office:office" xmlns:oel="http://schemas.microsoft.com/office/2019/extlst" xmlns:r="http://schemas.openxmlformats.org/officeDocument/2006/relationships" xmlns:m="http://schemas.openxmlformats.org/officeDocument/2006/math" xmlns:v="urn:schemas-microsoft-com:vml" xmlns:wp14="http://schemas.microsoft.com/office/word/2010/wordprocessingDrawing" xmlns:wp="http://schemas.openxmlformats.org/drawingml/2006/wordprocessingDrawing" xmlns:w10="urn:schemas-microsoft-com:office:word" xmlns:w="http://schemas.openxmlformats.org/wordprocessingml/2006/main" xmlns:w14="http://schemas.microsoft.com/office/word/2010/wordml" xmlns:w15="http://schemas.microsoft.com/office/word/2012/wordml" xmlns:w16cex="http://schemas.microsoft.com/office/word/2018/wordml/cex" xmlns:w16cid="http://schemas.microsoft.com/office/word/2016/wordml/cid" xmlns:w16="http://schemas.microsoft.com/office/word/2018/wordml" xmlns:w16du="http://schemas.microsoft.com/office/word/2023/wordml/word16du" xmlns:w16sdtdh="http://schemas.microsoft.com/office/word/2020/wordml/sdtdatahash" xmlns:w16se="http://schemas.microsoft.com/office/word/2015/wordml/symex" xmlns:wpg="http://schemas.microsoft.com/office/word/2010/wordprocessingGroup" xmlns:wpi="http://schemas.microsoft.com/office/word/2010/wordprocessingInk" xmlns:wne="http://schemas.microsoft.com/office/word/2006/wordml" xmlns:wps="http://schemas.microsoft.com/office/word/2010/wordprocessingShape" mc:Ignorable="w14 w15 w16se w16cid w16 w16cex w16sdtdh w16du wp14">
   <w:p>
     <w:pPr>
       <w:pStyle w:val="En-tte"/>
@@ -10525,7 +12324,7 @@
 </file>
 
 <file path=word/numbering.xml><?xml version="1.0" encoding="utf-8"?>
-<w:numbering xmlns:wpc="http://schemas.microsoft.com/office/word/2010/wordprocessingCanvas" xmlns:cx="http://schemas.microsoft.com/office/drawing/2014/chartex" xmlns:cx1="http://schemas.microsoft.com/office/drawing/2015/9/8/chartex" xmlns:cx2="http://schemas.microsoft.com/office/drawing/2015/10/21/chartex" xmlns:cx3="http://schemas.microsoft.com/office/drawing/2016/5/9/chartex" xmlns:cx4="http://schemas.microsoft.com/office/drawing/2016/5/10/chartex" xmlns:cx5="http://schemas.microsoft.com/office/drawing/2016/5/11/chartex" xmlns:cx6="http://schemas.microsoft.com/office/drawing/2016/5/12/chartex" xmlns:cx7="http://schemas.microsoft.com/office/drawing/2016/5/13/chartex" xmlns:cx8="http://schemas.microsoft.com/office/drawing/2016/5/14/chartex" xmlns:mc="http://schemas.openxmlformats.org/markup-compatibility/2006" xmlns:aink="http://schemas.microsoft.com/office/drawing/2016/ink" xmlns:am3d="http://schemas.microsoft.com/office/drawing/2017/model3d" xmlns:o="urn:schemas-microsoft-com:office:office" xmlns:oel="http://schemas.microsoft.com/office/2019/extlst" xmlns:r="http://schemas.openxmlformats.org/officeDocument/2006/relationships" xmlns:m="http://schemas.openxmlformats.org/officeDocument/2006/math" xmlns:v="urn:schemas-microsoft-com:vml" xmlns:wp14="http://schemas.microsoft.com/office/word/2010/wordprocessingDrawing" xmlns:wp="http://schemas.openxmlformats.org/drawingml/2006/wordprocessingDrawing" xmlns:w10="urn:schemas-microsoft-com:office:word" xmlns:w="http://schemas.openxmlformats.org/wordprocessingml/2006/main" xmlns:w14="http://schemas.microsoft.com/office/word/2010/wordml" xmlns:w15="http://schemas.microsoft.com/office/word/2012/wordml" xmlns:w16cex="http://schemas.microsoft.com/office/word/2018/wordml/cex" xmlns:w16cid="http://schemas.microsoft.com/office/word/2016/wordml/cid" xmlns:w16="http://schemas.microsoft.com/office/word/2018/wordml" xmlns:w16sdtdh="http://schemas.microsoft.com/office/word/2020/wordml/sdtdatahash" xmlns:w16se="http://schemas.microsoft.com/office/word/2015/wordml/symex" xmlns:wpg="http://schemas.microsoft.com/office/word/2010/wordprocessingGroup" xmlns:wpi="http://schemas.microsoft.com/office/word/2010/wordprocessingInk" xmlns:wne="http://schemas.microsoft.com/office/word/2006/wordml" xmlns:wps="http://schemas.microsoft.com/office/word/2010/wordprocessingShape" mc:Ignorable="w14 w15 w16se w16cid w16 w16cex w16sdtdh wp14">
+<w:numbering xmlns:wpc="http://schemas.microsoft.com/office/word/2010/wordprocessingCanvas" xmlns:cx="http://schemas.microsoft.com/office/drawing/2014/chartex" xmlns:cx1="http://schemas.microsoft.com/office/drawing/2015/9/8/chartex" xmlns:cx2="http://schemas.microsoft.com/office/drawing/2015/10/21/chartex" xmlns:cx3="http://schemas.microsoft.com/office/drawing/2016/5/9/chartex" xmlns:cx4="http://schemas.microsoft.com/office/drawing/2016/5/10/chartex" xmlns:cx5="http://schemas.microsoft.com/office/drawing/2016/5/11/chartex" xmlns:cx6="http://schemas.microsoft.com/office/drawing/2016/5/12/chartex" xmlns:cx7="http://schemas.microsoft.com/office/drawing/2016/5/13/chartex" xmlns:cx8="http://schemas.microsoft.com/office/drawing/2016/5/14/chartex" xmlns:mc="http://schemas.openxmlformats.org/markup-compatibility/2006" xmlns:aink="http://schemas.microsoft.com/office/drawing/2016/ink" xmlns:am3d="http://schemas.microsoft.com/office/drawing/2017/model3d" xmlns:o="urn:schemas-microsoft-com:office:office" xmlns:oel="http://schemas.microsoft.com/office/2019/extlst" xmlns:r="http://schemas.openxmlformats.org/officeDocument/2006/relationships" xmlns:m="http://schemas.openxmlformats.org/officeDocument/2006/math" xmlns:v="urn:schemas-microsoft-com:vml" xmlns:wp14="http://schemas.microsoft.com/office/word/2010/wordprocessingDrawing" xmlns:wp="http://schemas.openxmlformats.org/drawingml/2006/wordprocessingDrawing" xmlns:w10="urn:schemas-microsoft-com:office:word" xmlns:w="http://schemas.openxmlformats.org/wordprocessingml/2006/main" xmlns:w14="http://schemas.microsoft.com/office/word/2010/wordml" xmlns:w15="http://schemas.microsoft.com/office/word/2012/wordml" xmlns:w16cex="http://schemas.microsoft.com/office/word/2018/wordml/cex" xmlns:w16cid="http://schemas.microsoft.com/office/word/2016/wordml/cid" xmlns:w16="http://schemas.microsoft.com/office/word/2018/wordml" xmlns:w16du="http://schemas.microsoft.com/office/word/2023/wordml/word16du" xmlns:w16sdtdh="http://schemas.microsoft.com/office/word/2020/wordml/sdtdatahash" xmlns:w16se="http://schemas.microsoft.com/office/word/2015/wordml/symex" xmlns:wpg="http://schemas.microsoft.com/office/word/2010/wordprocessingGroup" xmlns:wpi="http://schemas.microsoft.com/office/word/2010/wordprocessingInk" xmlns:wne="http://schemas.microsoft.com/office/word/2006/wordml" xmlns:wps="http://schemas.microsoft.com/office/word/2010/wordprocessingShape" mc:Ignorable="w14 w15 w16se w16cid w16 w16cex w16sdtdh w16du wp14">
   <w:abstractNum w:abstractNumId="0" w15:restartNumberingAfterBreak="0">
     <w:nsid w:val="04A14EBA"/>
     <w:multiLevelType w:val="hybridMultilevel"/>
@@ -14846,7 +16645,7 @@
 </file>
 
 <file path=word/styles.xml><?xml version="1.0" encoding="utf-8"?>
-<w:styles xmlns:mc="http://schemas.openxmlformats.org/markup-compatibility/2006" xmlns:r="http://schemas.openxmlformats.org/officeDocument/2006/relationships" xmlns:w="http://schemas.openxmlformats.org/wordprocessingml/2006/main" xmlns:w14="http://schemas.microsoft.com/office/word/2010/wordml" xmlns:w15="http://schemas.microsoft.com/office/word/2012/wordml" xmlns:w16cex="http://schemas.microsoft.com/office/word/2018/wordml/cex" xmlns:w16cid="http://schemas.microsoft.com/office/word/2016/wordml/cid" xmlns:w16="http://schemas.microsoft.com/office/word/2018/wordml" xmlns:w16sdtdh="http://schemas.microsoft.com/office/word/2020/wordml/sdtdatahash" xmlns:w16se="http://schemas.microsoft.com/office/word/2015/wordml/symex" mc:Ignorable="w14 w15 w16se w16cid w16 w16cex w16sdtdh">
+<w:styles xmlns:mc="http://schemas.openxmlformats.org/markup-compatibility/2006" xmlns:r="http://schemas.openxmlformats.org/officeDocument/2006/relationships" xmlns:w="http://schemas.openxmlformats.org/wordprocessingml/2006/main" xmlns:w14="http://schemas.microsoft.com/office/word/2010/wordml" xmlns:w15="http://schemas.microsoft.com/office/word/2012/wordml" xmlns:w16cex="http://schemas.microsoft.com/office/word/2018/wordml/cex" xmlns:w16cid="http://schemas.microsoft.com/office/word/2016/wordml/cid" xmlns:w16="http://schemas.microsoft.com/office/word/2018/wordml" xmlns:w16du="http://schemas.microsoft.com/office/word/2023/wordml/word16du" xmlns:w16sdtdh="http://schemas.microsoft.com/office/word/2020/wordml/sdtdatahash" xmlns:w16se="http://schemas.microsoft.com/office/word/2015/wordml/symex" mc:Ignorable="w14 w15 w16se w16cid w16 w16cex w16sdtdh w16du">
   <w:docDefaults>
     <w:rPrDefault>
       <w:rPr>
@@ -15907,10 +17706,6 @@
 </file>
 
 <file path=customXml/item1.xml><?xml version="1.0" encoding="utf-8"?>
-<b:Sources xmlns:b="http://schemas.openxmlformats.org/officeDocument/2006/bibliography" xmlns="http://schemas.openxmlformats.org/officeDocument/2006/bibliography" SelectedStyle="\APASixthEditionOfficeOnline.xsl" StyleName="APA" Version="6"/>
-</file>
-
-<file path=customXml/item2.xml><?xml version="1.0" encoding="utf-8"?>
 <ct:contentTypeSchema xmlns:ct="http://schemas.microsoft.com/office/2006/metadata/contentType" xmlns:ma="http://schemas.microsoft.com/office/2006/metadata/properties/metaAttributes" ct:_="" ma:_="" ma:contentTypeName="Document" ma:contentTypeID="0x010100D79937417662664DA22E24BEA8496C88" ma:contentTypeVersion="18" ma:contentTypeDescription="Crée un document." ma:contentTypeScope="" ma:versionID="37a84060433e2a93264b44581f2e14e9">
   <xsd:schema xmlns:xsd="http://www.w3.org/2001/XMLSchema" xmlns:xs="http://www.w3.org/2001/XMLSchema" xmlns:p="http://schemas.microsoft.com/office/2006/metadata/properties" xmlns:ns3="a97b1f1c-2c11-4c34-8616-141eba155690" xmlns:ns4="c261a28f-8844-4e29-9faf-94313d78c025" targetNamespace="http://schemas.microsoft.com/office/2006/metadata/properties" ma:root="true" ma:fieldsID="8a77d7fdd76626486b55007cea5e5d15" ns3:_="" ns4:_="">
     <xsd:import namespace="a97b1f1c-2c11-4c34-8616-141eba155690"/>
@@ -16163,7 +17958,19 @@
 </ct:contentTypeSchema>
 </file>
 
+<file path=customXml/item2.xml><?xml version="1.0" encoding="utf-8"?>
+<b:Sources xmlns:b="http://schemas.openxmlformats.org/officeDocument/2006/bibliography" xmlns="http://schemas.openxmlformats.org/officeDocument/2006/bibliography" SelectedStyle="\APASixthEditionOfficeOnline.xsl" StyleName="APA" Version="6"/>
+</file>
+
 <file path=customXml/item3.xml><?xml version="1.0" encoding="utf-8"?>
+<p:properties xmlns:p="http://schemas.microsoft.com/office/2006/metadata/properties" xmlns:xsi="http://www.w3.org/2001/XMLSchema-instance" xmlns:pc="http://schemas.microsoft.com/office/infopath/2007/PartnerControls">
+  <documentManagement>
+    <_activity xmlns="c261a28f-8844-4e29-9faf-94313d78c025" xsi:nil="true"/>
+  </documentManagement>
+</p:properties>
+</file>
+
+<file path=customXml/item4.xml><?xml version="1.0" encoding="utf-8"?>
 <?mso-contentType ?>
 <FormTemplates xmlns="http://schemas.microsoft.com/sharepoint/v3/contenttype/forms">
   <Display>DocumentLibraryForm</Display>
@@ -16172,23 +17979,7 @@
 </FormTemplates>
 </file>
 
-<file path=customXml/item4.xml><?xml version="1.0" encoding="utf-8"?>
-<p:properties xmlns:p="http://schemas.microsoft.com/office/2006/metadata/properties" xmlns:xsi="http://www.w3.org/2001/XMLSchema-instance" xmlns:pc="http://schemas.microsoft.com/office/infopath/2007/PartnerControls">
-  <documentManagement>
-    <_activity xmlns="c261a28f-8844-4e29-9faf-94313d78c025" xsi:nil="true"/>
-  </documentManagement>
-</p:properties>
-</file>
-
 <file path=customXml/itemProps1.xml><?xml version="1.0" encoding="utf-8"?>
-<ds:datastoreItem xmlns:ds="http://schemas.openxmlformats.org/officeDocument/2006/customXml" ds:itemID="{3ED4B678-5658-4B0E-85A9-02248DF56F63}">
-  <ds:schemaRefs>
-    <ds:schemaRef ds:uri="http://schemas.openxmlformats.org/officeDocument/2006/bibliography"/>
-  </ds:schemaRefs>
-</ds:datastoreItem>
-</file>
-
-<file path=customXml/itemProps2.xml><?xml version="1.0" encoding="utf-8"?>
 <ds:datastoreItem xmlns:ds="http://schemas.openxmlformats.org/officeDocument/2006/customXml" ds:itemID="{6D7641A0-112E-43CD-BBFD-7C96A52E9FFB}">
   <ds:schemaRefs>
     <ds:schemaRef ds:uri="http://schemas.microsoft.com/office/2006/metadata/contentType"/>
@@ -16207,15 +17998,15 @@
 </ds:datastoreItem>
 </file>
 
-<file path=customXml/itemProps3.xml><?xml version="1.0" encoding="utf-8"?>
-<ds:datastoreItem xmlns:ds="http://schemas.openxmlformats.org/officeDocument/2006/customXml" ds:itemID="{2249B323-A731-4CE9-90E5-20584728EDAA}">
+<file path=customXml/itemProps2.xml><?xml version="1.0" encoding="utf-8"?>
+<ds:datastoreItem xmlns:ds="http://schemas.openxmlformats.org/officeDocument/2006/customXml" ds:itemID="{3ED4B678-5658-4B0E-85A9-02248DF56F63}">
   <ds:schemaRefs>
-    <ds:schemaRef ds:uri="http://schemas.microsoft.com/sharepoint/v3/contenttype/forms"/>
+    <ds:schemaRef ds:uri="http://schemas.openxmlformats.org/officeDocument/2006/bibliography"/>
   </ds:schemaRefs>
 </ds:datastoreItem>
 </file>
 
-<file path=customXml/itemProps4.xml><?xml version="1.0" encoding="utf-8"?>
+<file path=customXml/itemProps3.xml><?xml version="1.0" encoding="utf-8"?>
 <ds:datastoreItem xmlns:ds="http://schemas.openxmlformats.org/officeDocument/2006/customXml" ds:itemID="{5D60DF88-C306-4634-92DD-660196FA317E}">
   <ds:schemaRefs>
     <ds:schemaRef ds:uri="http://schemas.microsoft.com/office/2006/metadata/properties"/>
@@ -16223,4 +18014,12 @@
     <ds:schemaRef ds:uri="c261a28f-8844-4e29-9faf-94313d78c025"/>
   </ds:schemaRefs>
 </ds:datastoreItem>
+</file>
+
+<file path=customXml/itemProps4.xml><?xml version="1.0" encoding="utf-8"?>
+<ds:datastoreItem xmlns:ds="http://schemas.openxmlformats.org/officeDocument/2006/customXml" ds:itemID="{2249B323-A731-4CE9-90E5-20584728EDAA}">
+  <ds:schemaRefs>
+    <ds:schemaRef ds:uri="http://schemas.microsoft.com/sharepoint/v3/contenttype/forms"/>
+  </ds:schemaRefs>
+</ds:datastoreItem>
 </file>
</xml_diff>